<commit_message>
Esto es el equivalente al comment del checkin. Pero a diferencia de VSS, el checkin es en etapas. Primero hay un commit al repositorio local y luego un push al repositorio remoto.
</commit_message>
<xml_diff>
--- a/Insumos_servicios.docx
+++ b/Insumos_servicios.docx
@@ -1,6 +1,6 @@
 
 <file path=word/document.xml><?xml version="1.0" encoding="utf-8"?>
-<w:document xmlns:wpc="http://schemas.microsoft.com/office/word/2010/wordprocessingCanvas" xmlns:mo="http://schemas.microsoft.com/office/mac/office/2008/main" xmlns:mc="http://schemas.openxmlformats.org/markup-compatibility/2006" xmlns:mv="urn:schemas-microsoft-com:mac:vml" xmlns:o="urn:schemas-microsoft-com:office:office" xmlns:r="http://schemas.openxmlformats.org/officeDocument/2006/relationships" xmlns:m="http://schemas.openxmlformats.org/officeDocument/2006/math" xmlns:v="urn:schemas-microsoft-com:vml" xmlns:wp14="http://schemas.microsoft.com/office/word/2010/wordprocessingDrawing" xmlns:wp="http://schemas.openxmlformats.org/drawingml/2006/wordprocessingDrawing" xmlns:w10="urn:schemas-microsoft-com:office:word" xmlns:w="http://schemas.openxmlformats.org/wordprocessingml/2006/main" xmlns:w14="http://schemas.microsoft.com/office/word/2010/wordml" xmlns:wpg="http://schemas.microsoft.com/office/word/2010/wordprocessingGroup" xmlns:wpi="http://schemas.microsoft.com/office/word/2010/wordprocessingInk" xmlns:wne="http://schemas.microsoft.com/office/word/2006/wordml" xmlns:wps="http://schemas.microsoft.com/office/word/2010/wordprocessingShape" mc:Ignorable="w14 wp14">
+<w:document xmlns:wpc="http://schemas.microsoft.com/office/word/2010/wordprocessingCanvas" xmlns:mc="http://schemas.openxmlformats.org/markup-compatibility/2006" xmlns:o="urn:schemas-microsoft-com:office:office" xmlns:r="http://schemas.openxmlformats.org/officeDocument/2006/relationships" xmlns:m="http://schemas.openxmlformats.org/officeDocument/2006/math" xmlns:v="urn:schemas-microsoft-com:vml" xmlns:wp14="http://schemas.microsoft.com/office/word/2010/wordprocessingDrawing" xmlns:wp="http://schemas.openxmlformats.org/drawingml/2006/wordprocessingDrawing" xmlns:w10="urn:schemas-microsoft-com:office:word" xmlns:w="http://schemas.openxmlformats.org/wordprocessingml/2006/main" xmlns:w14="http://schemas.microsoft.com/office/word/2010/wordml" xmlns:wpg="http://schemas.microsoft.com/office/word/2010/wordprocessingGroup" xmlns:wpi="http://schemas.microsoft.com/office/word/2010/wordprocessingInk" xmlns:wne="http://schemas.microsoft.com/office/word/2006/wordml" xmlns:wps="http://schemas.microsoft.com/office/word/2010/wordprocessingShape" mc:Ignorable="w14 wp14">
   <w:body>
     <w:p>
       <w:pPr>
@@ -30,13 +30,20 @@
     <w:p>
       <w:pPr>
         <w:pStyle w:val="Titulotabla"/>
+        <w:rPr>
+          <w:rFonts w:ascii="Century Gothic" w:hAnsi="Century Gothic"/>
+          <w:b/>
+        </w:rPr>
+      </w:pPr>
+      <w:r>
         <w:rPr>
           <w:rFonts w:ascii="Century Gothic" w:hAnsi="Century Gothic"/>
           <w:b/>
           <w:sz w:val="44"/>
           <w:szCs w:val="44"/>
         </w:rPr>
-      </w:pPr>
+        <w:t>Insumos</w:t>
+      </w:r>
       <w:r>
         <w:rPr>
           <w:rFonts w:ascii="Century Gothic" w:hAnsi="Century Gothic"/>
@@ -44,66 +51,10 @@
           <w:sz w:val="44"/>
           <w:szCs w:val="44"/>
         </w:rPr>
-        <w:t>Insumos</w:t>
+        <w:t xml:space="preserve"> </w:t>
       </w:r>
-      <w:r>
-        <w:rPr>
-          <w:rFonts w:ascii="Century Gothic" w:hAnsi="Century Gothic"/>
-          <w:b/>
-          <w:sz w:val="44"/>
-          <w:szCs w:val="44"/>
-        </w:rPr>
-        <w:t xml:space="preserve"> Procesar</w:t>
-      </w:r>
-      <w:r>
-        <w:rPr>
-          <w:rFonts w:ascii="Century Gothic" w:hAnsi="Century Gothic"/>
-          <w:b/>
-          <w:sz w:val="44"/>
-          <w:szCs w:val="44"/>
-        </w:rPr>
-        <w:t xml:space="preserve"> por servicio</w:t>
-      </w:r>
-    </w:p>
-    <w:p>
-      <w:pPr>
-        <w:pStyle w:val="Titulotabla"/>
-        <w:rPr>
-          <w:rFonts w:ascii="Century Gothic" w:hAnsi="Century Gothic"/>
-        </w:rPr>
-      </w:pPr>
-    </w:p>
-    <w:p>
-      <w:pPr>
-        <w:pStyle w:val="Titulotabla"/>
-        <w:rPr>
-          <w:rFonts w:ascii="Century Gothic" w:hAnsi="Century Gothic"/>
-        </w:rPr>
-      </w:pPr>
-    </w:p>
-    <w:p>
-      <w:pPr>
-        <w:pStyle w:val="Titulotabla"/>
-        <w:rPr>
-          <w:rFonts w:ascii="Century Gothic" w:hAnsi="Century Gothic"/>
-        </w:rPr>
-      </w:pPr>
-    </w:p>
-    <w:p>
-      <w:pPr>
-        <w:pStyle w:val="Titulotabla"/>
-        <w:rPr>
-          <w:rFonts w:ascii="Century Gothic" w:hAnsi="Century Gothic"/>
-          <w:b/>
-        </w:rPr>
-      </w:pPr>
-      <w:r>
-        <w:rPr>
-          <w:rFonts w:ascii="Century Gothic" w:hAnsi="Century Gothic"/>
-          <w:b/>
-        </w:rPr>
-        <w:t>Introducción</w:t>
-      </w:r>
+      <w:bookmarkStart w:id="0" w:name="_GoBack"/>
+      <w:bookmarkEnd w:id="0"/>
     </w:p>
     <w:p>
       <w:pPr>
@@ -159,27 +110,27 @@
     </w:p>
     <w:p>
       <w:pPr>
-        <w:pStyle w:val="Ttulo1"/>
+        <w:pStyle w:val="Heading1"/>
       </w:pPr>
     </w:p>
     <w:p>
       <w:pPr>
-        <w:pStyle w:val="Ttulo1"/>
+        <w:pStyle w:val="Heading1"/>
       </w:pPr>
     </w:p>
     <w:p>
       <w:pPr>
-        <w:pStyle w:val="Ttulo1"/>
+        <w:pStyle w:val="Heading1"/>
       </w:pPr>
     </w:p>
     <w:p>
       <w:pPr>
-        <w:pStyle w:val="Ttulo1"/>
+        <w:pStyle w:val="Heading1"/>
       </w:pPr>
     </w:p>
     <w:p>
       <w:pPr>
-        <w:pStyle w:val="Ttulo1"/>
+        <w:pStyle w:val="Heading1"/>
       </w:pPr>
     </w:p>
     <w:p>
@@ -194,10 +145,9 @@
     </w:p>
     <w:p>
       <w:pPr>
-        <w:pStyle w:val="Ttulo1"/>
+        <w:pStyle w:val="Heading1"/>
       </w:pPr>
       <w:r>
-        <w:lastRenderedPageBreak/>
         <w:t>Notas</w:t>
       </w:r>
     </w:p>
@@ -210,7 +160,7 @@
     </w:p>
     <w:p>
       <w:pPr>
-        <w:pStyle w:val="Prrafodelista"/>
+        <w:pStyle w:val="ListParagraph"/>
         <w:numPr>
           <w:ilvl w:val="0"/>
           <w:numId w:val="38"/>
@@ -249,7 +199,7 @@
     </w:p>
     <w:p>
       <w:pPr>
-        <w:pStyle w:val="Prrafodelista"/>
+        <w:pStyle w:val="ListParagraph"/>
         <w:numPr>
           <w:ilvl w:val="0"/>
           <w:numId w:val="38"/>
@@ -324,7 +274,7 @@
     </w:p>
     <w:p>
       <w:pPr>
-        <w:pStyle w:val="Prrafodelista"/>
+        <w:pStyle w:val="ListParagraph"/>
         <w:numPr>
           <w:ilvl w:val="0"/>
           <w:numId w:val="38"/>
@@ -387,7 +337,7 @@
     </w:p>
     <w:p>
       <w:pPr>
-        <w:pStyle w:val="Prrafodelista"/>
+        <w:pStyle w:val="ListParagraph"/>
         <w:numPr>
           <w:ilvl w:val="0"/>
           <w:numId w:val="38"/>
@@ -438,7 +388,7 @@
     </w:p>
     <w:p>
       <w:pPr>
-        <w:pStyle w:val="Prrafodelista"/>
+        <w:pStyle w:val="ListParagraph"/>
         <w:numPr>
           <w:ilvl w:val="0"/>
           <w:numId w:val="38"/>
@@ -478,7 +428,7 @@
     </w:p>
     <w:p>
       <w:pPr>
-        <w:pStyle w:val="Ttulo1"/>
+        <w:pStyle w:val="Heading1"/>
       </w:pPr>
       <w:r>
         <w:t>Insumos mensajes de entrada y salida.</w:t>
@@ -486,7 +436,7 @@
     </w:p>
     <w:p>
       <w:pPr>
-        <w:pStyle w:val="Prrafodelista"/>
+        <w:pStyle w:val="ListParagraph"/>
         <w:numPr>
           <w:ilvl w:val="0"/>
           <w:numId w:val="25"/>
@@ -512,7 +462,7 @@
     </w:p>
     <w:p>
       <w:pPr>
-        <w:pStyle w:val="Prrafodelista"/>
+        <w:pStyle w:val="ListParagraph"/>
         <w:numPr>
           <w:ilvl w:val="0"/>
           <w:numId w:val="22"/>
@@ -532,7 +482,7 @@
     </w:p>
     <w:p>
       <w:pPr>
-        <w:pStyle w:val="Prrafodelista"/>
+        <w:pStyle w:val="ListParagraph"/>
         <w:numPr>
           <w:ilvl w:val="0"/>
           <w:numId w:val="22"/>
@@ -552,7 +502,7 @@
     </w:p>
     <w:p>
       <w:pPr>
-        <w:pStyle w:val="Prrafodelista"/>
+        <w:pStyle w:val="ListParagraph"/>
         <w:numPr>
           <w:ilvl w:val="0"/>
           <w:numId w:val="22"/>
@@ -572,7 +522,7 @@
     </w:p>
     <w:p>
       <w:pPr>
-        <w:pStyle w:val="Prrafodelista"/>
+        <w:pStyle w:val="ListParagraph"/>
         <w:numPr>
           <w:ilvl w:val="0"/>
           <w:numId w:val="22"/>
@@ -598,7 +548,7 @@
     </w:p>
     <w:p>
       <w:pPr>
-        <w:pStyle w:val="Prrafodelista"/>
+        <w:pStyle w:val="ListParagraph"/>
         <w:numPr>
           <w:ilvl w:val="0"/>
           <w:numId w:val="22"/>
@@ -630,7 +580,7 @@
     </w:p>
     <w:p>
       <w:pPr>
-        <w:pStyle w:val="Prrafodelista"/>
+        <w:pStyle w:val="ListParagraph"/>
         <w:numPr>
           <w:ilvl w:val="0"/>
           <w:numId w:val="26"/>
@@ -700,7 +650,7 @@
     </w:p>
     <w:p>
       <w:pPr>
-        <w:pStyle w:val="Prrafodelista"/>
+        <w:pStyle w:val="ListParagraph"/>
         <w:numPr>
           <w:ilvl w:val="0"/>
           <w:numId w:val="27"/>
@@ -726,7 +676,7 @@
     </w:p>
     <w:p>
       <w:pPr>
-        <w:pStyle w:val="Prrafodelista"/>
+        <w:pStyle w:val="ListParagraph"/>
         <w:numPr>
           <w:ilvl w:val="2"/>
           <w:numId w:val="23"/>
@@ -746,7 +696,7 @@
     </w:p>
     <w:p>
       <w:pPr>
-        <w:pStyle w:val="Prrafodelista"/>
+        <w:pStyle w:val="ListParagraph"/>
         <w:numPr>
           <w:ilvl w:val="2"/>
           <w:numId w:val="23"/>
@@ -766,7 +716,7 @@
     </w:p>
     <w:p>
       <w:pPr>
-        <w:pStyle w:val="Prrafodelista"/>
+        <w:pStyle w:val="ListParagraph"/>
         <w:numPr>
           <w:ilvl w:val="2"/>
           <w:numId w:val="23"/>
@@ -814,7 +764,7 @@
     </w:p>
     <w:p>
       <w:pPr>
-        <w:pStyle w:val="Prrafodelista"/>
+        <w:pStyle w:val="ListParagraph"/>
         <w:numPr>
           <w:ilvl w:val="0"/>
           <w:numId w:val="28"/>
@@ -835,13 +785,12 @@
           <w:szCs w:val="28"/>
           <w:lang w:val="es-ES_tradnl"/>
         </w:rPr>
-        <w:lastRenderedPageBreak/>
         <w:t>Tamaño de archivos</w:t>
       </w:r>
     </w:p>
     <w:p>
       <w:pPr>
-        <w:pStyle w:val="Prrafodelista"/>
+        <w:pStyle w:val="ListParagraph"/>
         <w:numPr>
           <w:ilvl w:val="2"/>
           <w:numId w:val="23"/>
@@ -870,15 +819,16 @@
     </w:p>
     <w:p>
       <w:pPr>
-        <w:pStyle w:val="Ttulo1"/>
+        <w:pStyle w:val="Heading1"/>
       </w:pPr>
       <w:r>
+        <w:lastRenderedPageBreak/>
         <w:t>Lógica de trasformación</w:t>
       </w:r>
     </w:p>
     <w:p>
       <w:pPr>
-        <w:pStyle w:val="Prrafodelista"/>
+        <w:pStyle w:val="ListParagraph"/>
         <w:numPr>
           <w:ilvl w:val="0"/>
           <w:numId w:val="29"/>
@@ -904,7 +854,7 @@
     </w:p>
     <w:p>
       <w:pPr>
-        <w:pStyle w:val="Prrafodelista"/>
+        <w:pStyle w:val="ListParagraph"/>
         <w:numPr>
           <w:ilvl w:val="0"/>
           <w:numId w:val="24"/>
@@ -924,7 +874,7 @@
     </w:p>
     <w:p>
       <w:pPr>
-        <w:pStyle w:val="Prrafodelista"/>
+        <w:pStyle w:val="ListParagraph"/>
         <w:numPr>
           <w:ilvl w:val="0"/>
           <w:numId w:val="24"/>
@@ -944,7 +894,7 @@
     </w:p>
     <w:p>
       <w:pPr>
-        <w:pStyle w:val="Prrafodelista"/>
+        <w:pStyle w:val="ListParagraph"/>
         <w:ind w:left="1413"/>
         <w:rPr>
           <w:lang w:val="es-ES_tradnl"/>
@@ -953,7 +903,7 @@
     </w:p>
     <w:p>
       <w:pPr>
-        <w:pStyle w:val="Prrafodelista"/>
+        <w:pStyle w:val="ListParagraph"/>
         <w:ind w:left="1413"/>
         <w:rPr>
           <w:lang w:val="es-ES_tradnl"/>
@@ -962,7 +912,7 @@
     </w:p>
     <w:p>
       <w:pPr>
-        <w:pStyle w:val="Prrafodelista"/>
+        <w:pStyle w:val="ListParagraph"/>
         <w:numPr>
           <w:ilvl w:val="0"/>
           <w:numId w:val="30"/>
@@ -988,7 +938,7 @@
     </w:p>
     <w:p>
       <w:pPr>
-        <w:pStyle w:val="Prrafodelista"/>
+        <w:pStyle w:val="ListParagraph"/>
         <w:numPr>
           <w:ilvl w:val="1"/>
           <w:numId w:val="31"/>
@@ -1008,7 +958,7 @@
     </w:p>
     <w:p>
       <w:pPr>
-        <w:pStyle w:val="Prrafodelista"/>
+        <w:pStyle w:val="ListParagraph"/>
         <w:numPr>
           <w:ilvl w:val="1"/>
           <w:numId w:val="31"/>
@@ -1037,7 +987,7 @@
     </w:p>
     <w:p>
       <w:pPr>
-        <w:pStyle w:val="Ttulo1"/>
+        <w:pStyle w:val="Heading1"/>
       </w:pPr>
       <w:r>
         <w:t>Llamadas y respuestas de servicios</w:t>
@@ -1052,7 +1002,7 @@
     </w:p>
     <w:p>
       <w:pPr>
-        <w:pStyle w:val="Prrafodelista"/>
+        <w:pStyle w:val="ListParagraph"/>
         <w:numPr>
           <w:ilvl w:val="0"/>
           <w:numId w:val="30"/>
@@ -1078,7 +1028,7 @@
     </w:p>
     <w:p>
       <w:pPr>
-        <w:pStyle w:val="Prrafodelista"/>
+        <w:pStyle w:val="ListParagraph"/>
         <w:numPr>
           <w:ilvl w:val="2"/>
           <w:numId w:val="32"/>
@@ -1098,7 +1048,7 @@
     </w:p>
     <w:p>
       <w:pPr>
-        <w:pStyle w:val="Prrafodelista"/>
+        <w:pStyle w:val="ListParagraph"/>
         <w:numPr>
           <w:ilvl w:val="2"/>
           <w:numId w:val="32"/>
@@ -1124,7 +1074,7 @@
     </w:p>
     <w:p>
       <w:pPr>
-        <w:pStyle w:val="Prrafodelista"/>
+        <w:pStyle w:val="ListParagraph"/>
         <w:numPr>
           <w:ilvl w:val="0"/>
           <w:numId w:val="30"/>
@@ -1150,7 +1100,7 @@
     </w:p>
     <w:p>
       <w:pPr>
-        <w:pStyle w:val="Prrafodelista"/>
+        <w:pStyle w:val="ListParagraph"/>
         <w:numPr>
           <w:ilvl w:val="0"/>
           <w:numId w:val="33"/>
@@ -1170,7 +1120,7 @@
     </w:p>
     <w:p>
       <w:pPr>
-        <w:pStyle w:val="Prrafodelista"/>
+        <w:pStyle w:val="ListParagraph"/>
         <w:numPr>
           <w:ilvl w:val="0"/>
           <w:numId w:val="33"/>
@@ -1196,7 +1146,7 @@
     </w:p>
     <w:p>
       <w:pPr>
-        <w:pStyle w:val="Prrafodelista"/>
+        <w:pStyle w:val="ListParagraph"/>
         <w:numPr>
           <w:ilvl w:val="0"/>
           <w:numId w:val="33"/>
@@ -1216,7 +1166,7 @@
     </w:p>
     <w:p>
       <w:pPr>
-        <w:pStyle w:val="Prrafodelista"/>
+        <w:pStyle w:val="ListParagraph"/>
         <w:numPr>
           <w:ilvl w:val="0"/>
           <w:numId w:val="33"/>
@@ -1236,7 +1186,7 @@
     </w:p>
     <w:p>
       <w:pPr>
-        <w:pStyle w:val="Prrafodelista"/>
+        <w:pStyle w:val="ListParagraph"/>
         <w:numPr>
           <w:ilvl w:val="0"/>
           <w:numId w:val="33"/>
@@ -1306,17 +1256,17 @@
     </w:p>
     <w:p>
       <w:pPr>
-        <w:pStyle w:val="Ttulo1"/>
+        <w:pStyle w:val="Heading1"/>
       </w:pPr>
     </w:p>
     <w:p>
       <w:pPr>
-        <w:pStyle w:val="Ttulo1"/>
+        <w:pStyle w:val="Heading1"/>
       </w:pPr>
     </w:p>
     <w:p>
       <w:pPr>
-        <w:pStyle w:val="Ttulo1"/>
+        <w:pStyle w:val="Heading1"/>
       </w:pPr>
     </w:p>
     <w:p>
@@ -1329,8 +1279,6 @@
         <w:pStyle w:val="Titulotabla"/>
         <w:jc w:val="both"/>
       </w:pPr>
-      <w:bookmarkStart w:id="0" w:name="_GoBack"/>
-      <w:bookmarkEnd w:id="0"/>
     </w:p>
     <w:sectPr>
       <w:headerReference w:type="default" r:id="rId9"/>
@@ -1345,7 +1293,7 @@
 </file>
 
 <file path=word/endnotes.xml><?xml version="1.0" encoding="utf-8"?>
-<w:endnotes xmlns:wpc="http://schemas.microsoft.com/office/word/2010/wordprocessingCanvas" xmlns:mo="http://schemas.microsoft.com/office/mac/office/2008/main" xmlns:mc="http://schemas.openxmlformats.org/markup-compatibility/2006" xmlns:mv="urn:schemas-microsoft-com:mac:vml" xmlns:o="urn:schemas-microsoft-com:office:office" xmlns:r="http://schemas.openxmlformats.org/officeDocument/2006/relationships" xmlns:m="http://schemas.openxmlformats.org/officeDocument/2006/math" xmlns:v="urn:schemas-microsoft-com:vml" xmlns:wp14="http://schemas.microsoft.com/office/word/2010/wordprocessingDrawing" xmlns:wp="http://schemas.openxmlformats.org/drawingml/2006/wordprocessingDrawing" xmlns:w10="urn:schemas-microsoft-com:office:word" xmlns:w="http://schemas.openxmlformats.org/wordprocessingml/2006/main" xmlns:w14="http://schemas.microsoft.com/office/word/2010/wordml" xmlns:wpg="http://schemas.microsoft.com/office/word/2010/wordprocessingGroup" xmlns:wpi="http://schemas.microsoft.com/office/word/2010/wordprocessingInk" xmlns:wne="http://schemas.microsoft.com/office/word/2006/wordml" xmlns:wps="http://schemas.microsoft.com/office/word/2010/wordprocessingShape" mc:Ignorable="w14 wp14">
+<w:endnotes xmlns:wpc="http://schemas.microsoft.com/office/word/2010/wordprocessingCanvas" xmlns:mc="http://schemas.openxmlformats.org/markup-compatibility/2006" xmlns:o="urn:schemas-microsoft-com:office:office" xmlns:r="http://schemas.openxmlformats.org/officeDocument/2006/relationships" xmlns:m="http://schemas.openxmlformats.org/officeDocument/2006/math" xmlns:v="urn:schemas-microsoft-com:vml" xmlns:wp14="http://schemas.microsoft.com/office/word/2010/wordprocessingDrawing" xmlns:wp="http://schemas.openxmlformats.org/drawingml/2006/wordprocessingDrawing" xmlns:w10="urn:schemas-microsoft-com:office:word" xmlns:w="http://schemas.openxmlformats.org/wordprocessingml/2006/main" xmlns:w14="http://schemas.microsoft.com/office/word/2010/wordml" xmlns:wpg="http://schemas.microsoft.com/office/word/2010/wordprocessingGroup" xmlns:wpi="http://schemas.microsoft.com/office/word/2010/wordprocessingInk" xmlns:wne="http://schemas.microsoft.com/office/word/2006/wordml" xmlns:wps="http://schemas.microsoft.com/office/word/2010/wordprocessingShape" mc:Ignorable="w14 wp14">
   <w:endnote w:type="separator" w:id="-1">
     <w:p>
       <w:r>
@@ -1364,10 +1312,10 @@
 </file>
 
 <file path=word/footer1.xml><?xml version="1.0" encoding="utf-8"?>
-<w:ftr xmlns:wpc="http://schemas.microsoft.com/office/word/2010/wordprocessingCanvas" xmlns:mo="http://schemas.microsoft.com/office/mac/office/2008/main" xmlns:mc="http://schemas.openxmlformats.org/markup-compatibility/2006" xmlns:mv="urn:schemas-microsoft-com:mac:vml" xmlns:o="urn:schemas-microsoft-com:office:office" xmlns:r="http://schemas.openxmlformats.org/officeDocument/2006/relationships" xmlns:m="http://schemas.openxmlformats.org/officeDocument/2006/math" xmlns:v="urn:schemas-microsoft-com:vml" xmlns:wp14="http://schemas.microsoft.com/office/word/2010/wordprocessingDrawing" xmlns:wp="http://schemas.openxmlformats.org/drawingml/2006/wordprocessingDrawing" xmlns:w10="urn:schemas-microsoft-com:office:word" xmlns:w="http://schemas.openxmlformats.org/wordprocessingml/2006/main" xmlns:w14="http://schemas.microsoft.com/office/word/2010/wordml" xmlns:wpg="http://schemas.microsoft.com/office/word/2010/wordprocessingGroup" xmlns:wpi="http://schemas.microsoft.com/office/word/2010/wordprocessingInk" xmlns:wne="http://schemas.microsoft.com/office/word/2006/wordml" xmlns:wps="http://schemas.microsoft.com/office/word/2010/wordprocessingShape" mc:Ignorable="w14 wp14">
+<w:ftr xmlns:wpc="http://schemas.microsoft.com/office/word/2010/wordprocessingCanvas" xmlns:mc="http://schemas.openxmlformats.org/markup-compatibility/2006" xmlns:o="urn:schemas-microsoft-com:office:office" xmlns:r="http://schemas.openxmlformats.org/officeDocument/2006/relationships" xmlns:m="http://schemas.openxmlformats.org/officeDocument/2006/math" xmlns:v="urn:schemas-microsoft-com:vml" xmlns:wp14="http://schemas.microsoft.com/office/word/2010/wordprocessingDrawing" xmlns:wp="http://schemas.openxmlformats.org/drawingml/2006/wordprocessingDrawing" xmlns:w10="urn:schemas-microsoft-com:office:word" xmlns:w="http://schemas.openxmlformats.org/wordprocessingml/2006/main" xmlns:w14="http://schemas.microsoft.com/office/word/2010/wordml" xmlns:wpg="http://schemas.microsoft.com/office/word/2010/wordprocessingGroup" xmlns:wpi="http://schemas.microsoft.com/office/word/2010/wordprocessingInk" xmlns:wne="http://schemas.microsoft.com/office/word/2006/wordml" xmlns:wps="http://schemas.microsoft.com/office/word/2010/wordprocessingShape" mc:Ignorable="w14 wp14">
   <w:p>
     <w:pPr>
-      <w:pStyle w:val="Piedepgina"/>
+      <w:pStyle w:val="Footer"/>
       <w:jc w:val="center"/>
       <w:rPr>
         <w:b/>
@@ -1381,7 +1329,7 @@
       <w:rPr>
         <w:noProof/>
         <w:color w:val="FFFFFF" w:themeColor="background1"/>
-        <w:lang w:val="es-ES" w:eastAsia="es-ES"/>
+        <w:lang w:eastAsia="es-MX"/>
       </w:rPr>
       <w:drawing>
         <wp:anchor distT="0" distB="0" distL="114300" distR="114300" simplePos="0" relativeHeight="251660288" behindDoc="1" locked="0" layoutInCell="1" allowOverlap="1" wp14:anchorId="54B2D5D1" wp14:editId="6BC19E4C">
@@ -1480,7 +1428,7 @@
         <w:sz w:val="18"/>
         <w:szCs w:val="16"/>
       </w:rPr>
-      <w:t>4</w:t>
+      <w:t>3</w:t>
     </w:r>
     <w:r>
       <w:rPr>
@@ -1495,7 +1443,7 @@
   </w:p>
   <w:p>
     <w:pPr>
-      <w:pStyle w:val="Piedepgina"/>
+      <w:pStyle w:val="Footer"/>
       <w:jc w:val="right"/>
       <w:rPr>
         <w:color w:val="FFFFFF" w:themeColor="background1"/>
@@ -1508,7 +1456,7 @@
 </file>
 
 <file path=word/footnotes.xml><?xml version="1.0" encoding="utf-8"?>
-<w:footnotes xmlns:wpc="http://schemas.microsoft.com/office/word/2010/wordprocessingCanvas" xmlns:mo="http://schemas.microsoft.com/office/mac/office/2008/main" xmlns:mc="http://schemas.openxmlformats.org/markup-compatibility/2006" xmlns:mv="urn:schemas-microsoft-com:mac:vml" xmlns:o="urn:schemas-microsoft-com:office:office" xmlns:r="http://schemas.openxmlformats.org/officeDocument/2006/relationships" xmlns:m="http://schemas.openxmlformats.org/officeDocument/2006/math" xmlns:v="urn:schemas-microsoft-com:vml" xmlns:wp14="http://schemas.microsoft.com/office/word/2010/wordprocessingDrawing" xmlns:wp="http://schemas.openxmlformats.org/drawingml/2006/wordprocessingDrawing" xmlns:w10="urn:schemas-microsoft-com:office:word" xmlns:w="http://schemas.openxmlformats.org/wordprocessingml/2006/main" xmlns:w14="http://schemas.microsoft.com/office/word/2010/wordml" xmlns:wpg="http://schemas.microsoft.com/office/word/2010/wordprocessingGroup" xmlns:wpi="http://schemas.microsoft.com/office/word/2010/wordprocessingInk" xmlns:wne="http://schemas.microsoft.com/office/word/2006/wordml" xmlns:wps="http://schemas.microsoft.com/office/word/2010/wordprocessingShape" mc:Ignorable="w14 wp14">
+<w:footnotes xmlns:wpc="http://schemas.microsoft.com/office/word/2010/wordprocessingCanvas" xmlns:mc="http://schemas.openxmlformats.org/markup-compatibility/2006" xmlns:o="urn:schemas-microsoft-com:office:office" xmlns:r="http://schemas.openxmlformats.org/officeDocument/2006/relationships" xmlns:m="http://schemas.openxmlformats.org/officeDocument/2006/math" xmlns:v="urn:schemas-microsoft-com:vml" xmlns:wp14="http://schemas.microsoft.com/office/word/2010/wordprocessingDrawing" xmlns:wp="http://schemas.openxmlformats.org/drawingml/2006/wordprocessingDrawing" xmlns:w10="urn:schemas-microsoft-com:office:word" xmlns:w="http://schemas.openxmlformats.org/wordprocessingml/2006/main" xmlns:w14="http://schemas.microsoft.com/office/word/2010/wordml" xmlns:wpg="http://schemas.microsoft.com/office/word/2010/wordprocessingGroup" xmlns:wpi="http://schemas.microsoft.com/office/word/2010/wordprocessingInk" xmlns:wne="http://schemas.microsoft.com/office/word/2006/wordml" xmlns:wps="http://schemas.microsoft.com/office/word/2010/wordprocessingShape" mc:Ignorable="w14 wp14">
   <w:footnote w:type="separator" w:id="-1">
     <w:p>
       <w:r>
@@ -1527,10 +1475,10 @@
 </file>
 
 <file path=word/header1.xml><?xml version="1.0" encoding="utf-8"?>
-<w:hdr xmlns:wpc="http://schemas.microsoft.com/office/word/2010/wordprocessingCanvas" xmlns:mo="http://schemas.microsoft.com/office/mac/office/2008/main" xmlns:mc="http://schemas.openxmlformats.org/markup-compatibility/2006" xmlns:mv="urn:schemas-microsoft-com:mac:vml" xmlns:o="urn:schemas-microsoft-com:office:office" xmlns:r="http://schemas.openxmlformats.org/officeDocument/2006/relationships" xmlns:m="http://schemas.openxmlformats.org/officeDocument/2006/math" xmlns:v="urn:schemas-microsoft-com:vml" xmlns:wp14="http://schemas.microsoft.com/office/word/2010/wordprocessingDrawing" xmlns:wp="http://schemas.openxmlformats.org/drawingml/2006/wordprocessingDrawing" xmlns:w10="urn:schemas-microsoft-com:office:word" xmlns:w="http://schemas.openxmlformats.org/wordprocessingml/2006/main" xmlns:w14="http://schemas.microsoft.com/office/word/2010/wordml" xmlns:wpg="http://schemas.microsoft.com/office/word/2010/wordprocessingGroup" xmlns:wpi="http://schemas.microsoft.com/office/word/2010/wordprocessingInk" xmlns:wne="http://schemas.microsoft.com/office/word/2006/wordml" xmlns:wps="http://schemas.microsoft.com/office/word/2010/wordprocessingShape" mc:Ignorable="w14 wp14">
+<w:hdr xmlns:wpc="http://schemas.microsoft.com/office/word/2010/wordprocessingCanvas" xmlns:mc="http://schemas.openxmlformats.org/markup-compatibility/2006" xmlns:o="urn:schemas-microsoft-com:office:office" xmlns:r="http://schemas.openxmlformats.org/officeDocument/2006/relationships" xmlns:m="http://schemas.openxmlformats.org/officeDocument/2006/math" xmlns:v="urn:schemas-microsoft-com:vml" xmlns:wp14="http://schemas.microsoft.com/office/word/2010/wordprocessingDrawing" xmlns:wp="http://schemas.openxmlformats.org/drawingml/2006/wordprocessingDrawing" xmlns:w10="urn:schemas-microsoft-com:office:word" xmlns:w="http://schemas.openxmlformats.org/wordprocessingml/2006/main" xmlns:w14="http://schemas.microsoft.com/office/word/2010/wordml" xmlns:wpg="http://schemas.microsoft.com/office/word/2010/wordprocessingGroup" xmlns:wpi="http://schemas.microsoft.com/office/word/2010/wordprocessingInk" xmlns:wne="http://schemas.microsoft.com/office/word/2006/wordml" xmlns:wps="http://schemas.microsoft.com/office/word/2010/wordprocessingShape" mc:Ignorable="w14 wp14">
   <w:p>
     <w:pPr>
-      <w:pStyle w:val="Encabezado"/>
+      <w:pStyle w:val="Header"/>
       <w:tabs>
         <w:tab w:val="center" w:pos="4702"/>
         <w:tab w:val="right" w:pos="9404"/>
@@ -1547,7 +1495,7 @@
         <w:i/>
         <w:noProof/>
         <w:sz w:val="28"/>
-        <w:lang w:val="es-ES" w:eastAsia="es-ES"/>
+        <w:lang w:eastAsia="es-MX"/>
       </w:rPr>
       <w:drawing>
         <wp:anchor distT="0" distB="0" distL="114300" distR="114300" simplePos="0" relativeHeight="251658240" behindDoc="1" locked="0" layoutInCell="1" allowOverlap="1" wp14:anchorId="75811C2D" wp14:editId="7F83CB9D">
@@ -1611,7 +1559,7 @@
         <w:noProof/>
         <w:color w:val="FFFFFF" w:themeColor="background1"/>
         <w:sz w:val="28"/>
-        <w:lang w:val="es-ES" w:eastAsia="es-ES"/>
+        <w:lang w:eastAsia="es-MX"/>
       </w:rPr>
       <w:drawing>
         <wp:anchor distT="0" distB="0" distL="114300" distR="114300" simplePos="0" relativeHeight="251662336" behindDoc="1" locked="0" layoutInCell="1" allowOverlap="1" wp14:anchorId="3841B127" wp14:editId="14B23EBE">
@@ -1705,7 +1653,7 @@
         <w:i/>
         <w:noProof/>
         <w:sz w:val="28"/>
-        <w:lang w:val="es-ES" w:eastAsia="es-ES"/>
+        <w:lang w:eastAsia="es-MX"/>
       </w:rPr>
       <w:drawing>
         <wp:anchor distT="0" distB="0" distL="114300" distR="114300" simplePos="0" relativeHeight="251659264" behindDoc="1" locked="0" layoutInCell="1" allowOverlap="1" wp14:anchorId="4E17EF24" wp14:editId="270950F6">
@@ -1776,7 +1724,7 @@
   </w:p>
   <w:p>
     <w:pPr>
-      <w:pStyle w:val="Encabezado"/>
+      <w:pStyle w:val="Header"/>
       <w:tabs>
         <w:tab w:val="left" w:pos="1340"/>
       </w:tabs>
@@ -1805,7 +1753,7 @@
 </file>
 
 <file path=word/numbering.xml><?xml version="1.0" encoding="utf-8"?>
-<w:numbering xmlns:wpc="http://schemas.microsoft.com/office/word/2010/wordprocessingCanvas" xmlns:mo="http://schemas.microsoft.com/office/mac/office/2008/main" xmlns:mc="http://schemas.openxmlformats.org/markup-compatibility/2006" xmlns:mv="urn:schemas-microsoft-com:mac:vml" xmlns:o="urn:schemas-microsoft-com:office:office" xmlns:r="http://schemas.openxmlformats.org/officeDocument/2006/relationships" xmlns:m="http://schemas.openxmlformats.org/officeDocument/2006/math" xmlns:v="urn:schemas-microsoft-com:vml" xmlns:wp14="http://schemas.microsoft.com/office/word/2010/wordprocessingDrawing" xmlns:wp="http://schemas.openxmlformats.org/drawingml/2006/wordprocessingDrawing" xmlns:w10="urn:schemas-microsoft-com:office:word" xmlns:w="http://schemas.openxmlformats.org/wordprocessingml/2006/main" xmlns:w14="http://schemas.microsoft.com/office/word/2010/wordml" xmlns:wpg="http://schemas.microsoft.com/office/word/2010/wordprocessingGroup" xmlns:wpi="http://schemas.microsoft.com/office/word/2010/wordprocessingInk" xmlns:wne="http://schemas.microsoft.com/office/word/2006/wordml" xmlns:wps="http://schemas.microsoft.com/office/word/2010/wordprocessingShape" mc:Ignorable="w14 wp14">
+<w:numbering xmlns:wpc="http://schemas.microsoft.com/office/word/2010/wordprocessingCanvas" xmlns:mc="http://schemas.openxmlformats.org/markup-compatibility/2006" xmlns:o="urn:schemas-microsoft-com:office:office" xmlns:r="http://schemas.openxmlformats.org/officeDocument/2006/relationships" xmlns:m="http://schemas.openxmlformats.org/officeDocument/2006/math" xmlns:v="urn:schemas-microsoft-com:vml" xmlns:wp14="http://schemas.microsoft.com/office/word/2010/wordprocessingDrawing" xmlns:wp="http://schemas.openxmlformats.org/drawingml/2006/wordprocessingDrawing" xmlns:w10="urn:schemas-microsoft-com:office:word" xmlns:w="http://schemas.openxmlformats.org/wordprocessingml/2006/main" xmlns:w14="http://schemas.microsoft.com/office/word/2010/wordml" xmlns:wpg="http://schemas.microsoft.com/office/word/2010/wordprocessingGroup" xmlns:wpi="http://schemas.microsoft.com/office/word/2010/wordprocessingInk" xmlns:wne="http://schemas.microsoft.com/office/word/2006/wordml" xmlns:wps="http://schemas.microsoft.com/office/word/2010/wordprocessingShape" mc:Ignorable="w14 wp14">
   <w:abstractNum w:abstractNumId="0">
     <w:nsid w:val="03533B58"/>
     <w:multiLevelType w:val="hybridMultilevel"/>
@@ -6171,7 +6119,7 @@
       </w:pPr>
     </w:pPrDefault>
   </w:docDefaults>
-  <w:latentStyles w:defLockedState="0" w:defUIPriority="99" w:defSemiHidden="1" w:defUnhideWhenUsed="1" w:defQFormat="0" w:count="276">
+  <w:latentStyles w:defLockedState="0" w:defUIPriority="99" w:defSemiHidden="1" w:defUnhideWhenUsed="1" w:defQFormat="0" w:count="267">
     <w:lsdException w:name="Normal" w:semiHidden="0" w:uiPriority="0" w:unhideWhenUsed="0" w:qFormat="1"/>
     <w:lsdException w:name="heading 1" w:semiHidden="0" w:uiPriority="9" w:unhideWhenUsed="0" w:qFormat="1"/>
     <w:lsdException w:name="heading 2" w:uiPriority="9" w:qFormat="1"/>
@@ -6205,15 +6153,6 @@
     <w:lsdException w:name="Normal (Web)" w:uiPriority="0"/>
     <w:lsdException w:name="annotation subject" w:uiPriority="0"/>
     <w:lsdException w:name="Table Grid" w:semiHidden="0" w:uiPriority="59" w:unhideWhenUsed="0"/>
-    <w:lsdException w:name="Note Level 1" w:semiHidden="0" w:unhideWhenUsed="0"/>
-    <w:lsdException w:name="Note Level 2" w:semiHidden="0" w:unhideWhenUsed="0"/>
-    <w:lsdException w:name="Note Level 3" w:semiHidden="0" w:unhideWhenUsed="0"/>
-    <w:lsdException w:name="Note Level 4" w:semiHidden="0" w:unhideWhenUsed="0"/>
-    <w:lsdException w:name="Note Level 5" w:semiHidden="0" w:unhideWhenUsed="0"/>
-    <w:lsdException w:name="Note Level 6" w:semiHidden="0" w:unhideWhenUsed="0"/>
-    <w:lsdException w:name="Note Level 7" w:semiHidden="0" w:unhideWhenUsed="0"/>
-    <w:lsdException w:name="Note Level 8" w:semiHidden="0" w:unhideWhenUsed="0"/>
-    <w:lsdException w:name="Note Level 9" w:semiHidden="0" w:unhideWhenUsed="0"/>
     <w:lsdException w:name="Placeholder Text" w:unhideWhenUsed="0"/>
     <w:lsdException w:name="No Spacing" w:semiHidden="0" w:uiPriority="1" w:unhideWhenUsed="0" w:qFormat="1"/>
     <w:lsdException w:name="Light Shading" w:semiHidden="0" w:uiPriority="60" w:unhideWhenUsed="0"/>
@@ -6339,11 +6278,11 @@
       <w:sz w:val="24"/>
     </w:rPr>
   </w:style>
-  <w:style w:type="paragraph" w:styleId="Ttulo1">
+  <w:style w:type="paragraph" w:styleId="Heading1">
     <w:name w:val="heading 1"/>
     <w:basedOn w:val="Normal"/>
     <w:next w:val="Normal"/>
-    <w:link w:val="Ttulo1Car"/>
+    <w:link w:val="Heading1Char"/>
     <w:uiPriority w:val="9"/>
     <w:qFormat/>
     <w:rsid w:val="002A4225"/>
@@ -6363,11 +6302,11 @@
       <w:lang w:val="es-ES_tradnl"/>
     </w:rPr>
   </w:style>
-  <w:style w:type="paragraph" w:styleId="Ttulo2">
+  <w:style w:type="paragraph" w:styleId="Heading2">
     <w:name w:val="heading 2"/>
     <w:basedOn w:val="Normal"/>
     <w:next w:val="Normal"/>
-    <w:link w:val="Ttulo2Car"/>
+    <w:link w:val="Heading2Char"/>
     <w:uiPriority w:val="9"/>
     <w:unhideWhenUsed/>
     <w:qFormat/>
@@ -6388,11 +6327,11 @@
       <w:szCs w:val="26"/>
     </w:rPr>
   </w:style>
-  <w:style w:type="paragraph" w:styleId="Ttulo3">
+  <w:style w:type="paragraph" w:styleId="Heading3">
     <w:name w:val="heading 3"/>
     <w:basedOn w:val="Normal"/>
     <w:next w:val="Normal"/>
-    <w:link w:val="Ttulo3Car"/>
+    <w:link w:val="Heading3Char"/>
     <w:uiPriority w:val="9"/>
     <w:unhideWhenUsed/>
     <w:qFormat/>
@@ -6410,11 +6349,11 @@
       <w:sz w:val="26"/>
     </w:rPr>
   </w:style>
-  <w:style w:type="paragraph" w:styleId="Ttulo4">
+  <w:style w:type="paragraph" w:styleId="Heading4">
     <w:name w:val="heading 4"/>
     <w:basedOn w:val="Normal"/>
     <w:next w:val="Normal"/>
-    <w:link w:val="Ttulo4Car1"/>
+    <w:link w:val="Heading4Char"/>
     <w:uiPriority w:val="9"/>
     <w:unhideWhenUsed/>
     <w:qFormat/>
@@ -6434,11 +6373,11 @@
       <w:lang w:eastAsia="es-MX"/>
     </w:rPr>
   </w:style>
-  <w:style w:type="paragraph" w:styleId="Ttulo5">
+  <w:style w:type="paragraph" w:styleId="Heading5">
     <w:name w:val="heading 5"/>
     <w:basedOn w:val="Normal"/>
     <w:next w:val="Normal"/>
-    <w:link w:val="Ttulo5Car"/>
+    <w:link w:val="Heading5Char"/>
     <w:uiPriority w:val="9"/>
     <w:semiHidden/>
     <w:unhideWhenUsed/>
@@ -6456,13 +6395,13 @@
       <w:lang w:eastAsia="es-MX"/>
     </w:rPr>
   </w:style>
-  <w:style w:type="character" w:default="1" w:styleId="Fuentedeprrafopredeter">
+  <w:style w:type="character" w:default="1" w:styleId="DefaultParagraphFont">
     <w:name w:val="Default Paragraph Font"/>
     <w:uiPriority w:val="1"/>
     <w:semiHidden/>
     <w:unhideWhenUsed/>
   </w:style>
-  <w:style w:type="table" w:default="1" w:styleId="Tablanormal">
+  <w:style w:type="table" w:default="1" w:styleId="TableNormal">
     <w:name w:val="Normal Table"/>
     <w:uiPriority w:val="99"/>
     <w:semiHidden/>
@@ -6477,16 +6416,16 @@
       </w:tblCellMar>
     </w:tblPr>
   </w:style>
-  <w:style w:type="numbering" w:default="1" w:styleId="Sinlista">
+  <w:style w:type="numbering" w:default="1" w:styleId="NoList">
     <w:name w:val="No List"/>
     <w:uiPriority w:val="99"/>
     <w:semiHidden/>
     <w:unhideWhenUsed/>
   </w:style>
-  <w:style w:type="paragraph" w:styleId="Encabezado">
+  <w:style w:type="paragraph" w:styleId="Header">
     <w:name w:val="header"/>
     <w:basedOn w:val="Normal"/>
-    <w:link w:val="EncabezadoCar"/>
+    <w:link w:val="HeaderChar"/>
     <w:uiPriority w:val="99"/>
     <w:unhideWhenUsed/>
     <w:rsid w:val="001A25A0"/>
@@ -6497,17 +6436,17 @@
       </w:tabs>
     </w:pPr>
   </w:style>
-  <w:style w:type="character" w:customStyle="1" w:styleId="EncabezadoCar">
-    <w:name w:val="Encabezado Car"/>
-    <w:basedOn w:val="Fuentedeprrafopredeter"/>
-    <w:link w:val="Encabezado"/>
+  <w:style w:type="character" w:customStyle="1" w:styleId="HeaderChar">
+    <w:name w:val="Header Char"/>
+    <w:basedOn w:val="DefaultParagraphFont"/>
+    <w:link w:val="Header"/>
     <w:uiPriority w:val="99"/>
     <w:rsid w:val="001A25A0"/>
   </w:style>
-  <w:style w:type="paragraph" w:styleId="Piedepgina">
+  <w:style w:type="paragraph" w:styleId="Footer">
     <w:name w:val="footer"/>
     <w:basedOn w:val="Normal"/>
-    <w:link w:val="PiedepginaCar"/>
+    <w:link w:val="FooterChar"/>
     <w:uiPriority w:val="99"/>
     <w:unhideWhenUsed/>
     <w:rsid w:val="001A25A0"/>
@@ -6518,17 +6457,17 @@
       </w:tabs>
     </w:pPr>
   </w:style>
-  <w:style w:type="character" w:customStyle="1" w:styleId="PiedepginaCar">
-    <w:name w:val="Pie de página Car"/>
-    <w:basedOn w:val="Fuentedeprrafopredeter"/>
-    <w:link w:val="Piedepgina"/>
+  <w:style w:type="character" w:customStyle="1" w:styleId="FooterChar">
+    <w:name w:val="Footer Char"/>
+    <w:basedOn w:val="DefaultParagraphFont"/>
+    <w:link w:val="Footer"/>
     <w:uiPriority w:val="99"/>
     <w:rsid w:val="001A25A0"/>
   </w:style>
-  <w:style w:type="paragraph" w:styleId="Textodeglobo">
+  <w:style w:type="paragraph" w:styleId="BalloonText">
     <w:name w:val="Balloon Text"/>
     <w:basedOn w:val="Normal"/>
-    <w:link w:val="TextodegloboCar"/>
+    <w:link w:val="BalloonTextChar"/>
     <w:uiPriority w:val="99"/>
     <w:unhideWhenUsed/>
     <w:rsid w:val="001A25A0"/>
@@ -6538,10 +6477,10 @@
       <w:szCs w:val="16"/>
     </w:rPr>
   </w:style>
-  <w:style w:type="character" w:customStyle="1" w:styleId="TextodegloboCar">
-    <w:name w:val="Texto de globo Car"/>
-    <w:basedOn w:val="Fuentedeprrafopredeter"/>
-    <w:link w:val="Textodeglobo"/>
+  <w:style w:type="character" w:customStyle="1" w:styleId="BalloonTextChar">
+    <w:name w:val="Balloon Text Char"/>
+    <w:basedOn w:val="DefaultParagraphFont"/>
+    <w:link w:val="BalloonText"/>
     <w:uiPriority w:val="99"/>
     <w:rsid w:val="001A25A0"/>
     <w:rPr>
@@ -6550,10 +6489,10 @@
       <w:szCs w:val="16"/>
     </w:rPr>
   </w:style>
-  <w:style w:type="character" w:customStyle="1" w:styleId="Ttulo1Car">
-    <w:name w:val="Título 1 Car"/>
-    <w:basedOn w:val="Fuentedeprrafopredeter"/>
-    <w:link w:val="Ttulo1"/>
+  <w:style w:type="character" w:customStyle="1" w:styleId="Heading1Char">
+    <w:name w:val="Heading 1 Char"/>
+    <w:basedOn w:val="DefaultParagraphFont"/>
+    <w:link w:val="Heading1"/>
     <w:uiPriority w:val="9"/>
     <w:rsid w:val="002A4225"/>
     <w:rPr>
@@ -6566,10 +6505,10 @@
       <w:lang w:val="es-ES_tradnl"/>
     </w:rPr>
   </w:style>
-  <w:style w:type="character" w:customStyle="1" w:styleId="Ttulo2Car">
-    <w:name w:val="Título 2 Car"/>
-    <w:basedOn w:val="Fuentedeprrafopredeter"/>
-    <w:link w:val="Ttulo2"/>
+  <w:style w:type="character" w:customStyle="1" w:styleId="Heading2Char">
+    <w:name w:val="Heading 2 Char"/>
+    <w:basedOn w:val="DefaultParagraphFont"/>
+    <w:link w:val="Heading2"/>
     <w:uiPriority w:val="9"/>
     <w:rsid w:val="00BB4A29"/>
     <w:rPr>
@@ -6582,10 +6521,10 @@
       <w:szCs w:val="26"/>
     </w:rPr>
   </w:style>
-  <w:style w:type="character" w:customStyle="1" w:styleId="Ttulo3Car">
-    <w:name w:val="Título 3 Car"/>
-    <w:basedOn w:val="Fuentedeprrafopredeter"/>
-    <w:link w:val="Ttulo3"/>
+  <w:style w:type="character" w:customStyle="1" w:styleId="Heading3Char">
+    <w:name w:val="Heading 3 Char"/>
+    <w:basedOn w:val="DefaultParagraphFont"/>
+    <w:link w:val="Heading3"/>
     <w:uiPriority w:val="9"/>
     <w:rsid w:val="00BB4A29"/>
     <w:rPr>
@@ -6597,7 +6536,7 @@
   </w:style>
   <w:style w:type="character" w:customStyle="1" w:styleId="Ttulo4Car">
     <w:name w:val="Título 4 Car"/>
-    <w:basedOn w:val="Fuentedeprrafopredeter"/>
+    <w:basedOn w:val="DefaultParagraphFont"/>
     <w:rsid w:val="00BB4A29"/>
     <w:rPr>
       <w:rFonts w:asciiTheme="majorHAnsi" w:eastAsiaTheme="majorEastAsia" w:hAnsiTheme="majorHAnsi" w:cstheme="majorBidi"/>
@@ -6608,10 +6547,10 @@
       <w:color w:val="4F81BD" w:themeColor="accent1"/>
     </w:rPr>
   </w:style>
-  <w:style w:type="character" w:customStyle="1" w:styleId="Ttulo5Car">
-    <w:name w:val="Título 5 Car"/>
-    <w:basedOn w:val="Fuentedeprrafopredeter"/>
-    <w:link w:val="Ttulo5"/>
+  <w:style w:type="character" w:customStyle="1" w:styleId="Heading5Char">
+    <w:name w:val="Heading 5 Char"/>
+    <w:basedOn w:val="DefaultParagraphFont"/>
+    <w:link w:val="Heading5"/>
     <w:uiPriority w:val="9"/>
     <w:semiHidden/>
     <w:rsid w:val="00BB4A29"/>
@@ -6702,37 +6641,37 @@
       <w:color w:val="1D5096"/>
     </w:rPr>
   </w:style>
-  <w:style w:type="character" w:styleId="Nmerodepgina">
+  <w:style w:type="character" w:styleId="PageNumber">
     <w:name w:val="page number"/>
-    <w:basedOn w:val="Fuentedeprrafopredeter"/>
+    <w:basedOn w:val="DefaultParagraphFont"/>
     <w:rsid w:val="00BB4A29"/>
   </w:style>
   <w:style w:type="character" w:customStyle="1" w:styleId="iceouttxt">
     <w:name w:val="iceouttxt"/>
-    <w:basedOn w:val="Fuentedeprrafopredeter"/>
+    <w:basedOn w:val="DefaultParagraphFont"/>
     <w:rsid w:val="00BB4A29"/>
   </w:style>
   <w:style w:type="character" w:customStyle="1" w:styleId="InternetLink">
     <w:name w:val="Internet Link"/>
-    <w:basedOn w:val="Fuentedeprrafopredeter"/>
+    <w:basedOn w:val="DefaultParagraphFont"/>
     <w:rsid w:val="00BB4A29"/>
     <w:rPr>
       <w:color w:val="99350B"/>
       <w:u w:val="single"/>
     </w:rPr>
   </w:style>
-  <w:style w:type="character" w:styleId="Hipervnculovisitado">
+  <w:style w:type="character" w:styleId="FollowedHyperlink">
     <w:name w:val="FollowedHyperlink"/>
-    <w:basedOn w:val="Fuentedeprrafopredeter"/>
+    <w:basedOn w:val="DefaultParagraphFont"/>
     <w:rsid w:val="00BB4A29"/>
     <w:rPr>
       <w:color w:val="785140"/>
       <w:u w:val="single"/>
     </w:rPr>
   </w:style>
-  <w:style w:type="character" w:styleId="Refdecomentario">
+  <w:style w:type="character" w:styleId="CommentReference">
     <w:name w:val="annotation reference"/>
-    <w:basedOn w:val="Fuentedeprrafopredeter"/>
+    <w:basedOn w:val="DefaultParagraphFont"/>
     <w:rsid w:val="00BB4A29"/>
     <w:rPr>
       <w:sz w:val="16"/>
@@ -6741,7 +6680,7 @@
   </w:style>
   <w:style w:type="character" w:customStyle="1" w:styleId="TextocomentarioCar">
     <w:name w:val="Texto comentario Car"/>
-    <w:basedOn w:val="Fuentedeprrafopredeter"/>
+    <w:basedOn w:val="DefaultParagraphFont"/>
     <w:rsid w:val="00BB4A29"/>
     <w:rPr>
       <w:sz w:val="20"/>
@@ -6761,21 +6700,21 @@
   </w:style>
   <w:style w:type="character" w:customStyle="1" w:styleId="apple-converted-space">
     <w:name w:val="apple-converted-space"/>
-    <w:basedOn w:val="Fuentedeprrafopredeter"/>
+    <w:basedOn w:val="DefaultParagraphFont"/>
     <w:rsid w:val="00BB4A29"/>
   </w:style>
   <w:style w:type="character" w:customStyle="1" w:styleId="StrongEmphasis">
     <w:name w:val="Strong Emphasis"/>
-    <w:basedOn w:val="Fuentedeprrafopredeter"/>
+    <w:basedOn w:val="DefaultParagraphFont"/>
     <w:rsid w:val="00BB4A29"/>
     <w:rPr>
       <w:b/>
       <w:bCs/>
     </w:rPr>
   </w:style>
-  <w:style w:type="character" w:styleId="Enfasis">
+  <w:style w:type="character" w:styleId="Emphasis">
     <w:name w:val="Emphasis"/>
-    <w:basedOn w:val="Fuentedeprrafopredeter"/>
+    <w:basedOn w:val="DefaultParagraphFont"/>
     <w:rsid w:val="00BB4A29"/>
     <w:rPr>
       <w:i/>
@@ -6841,7 +6780,7 @@
       <w:spacing w:after="120"/>
     </w:pPr>
   </w:style>
-  <w:style w:type="paragraph" w:styleId="Lista">
+  <w:style w:type="paragraph" w:styleId="List">
     <w:name w:val="List"/>
     <w:basedOn w:val="TextBody"/>
     <w:rsid w:val="00BB4A29"/>
@@ -7021,7 +6960,7 @@
       <w:szCs w:val="20"/>
     </w:rPr>
   </w:style>
-  <w:style w:type="paragraph" w:styleId="Prrafodelista">
+  <w:style w:type="paragraph" w:styleId="ListParagraph">
     <w:name w:val="List Paragraph"/>
     <w:basedOn w:val="DefaultStyle"/>
     <w:uiPriority w:val="34"/>
@@ -7035,20 +6974,20 @@
       <w:lang w:eastAsia="en-US"/>
     </w:rPr>
   </w:style>
-  <w:style w:type="paragraph" w:styleId="Textocomentario">
+  <w:style w:type="paragraph" w:styleId="CommentText">
     <w:name w:val="annotation text"/>
     <w:basedOn w:val="DefaultStyle"/>
-    <w:link w:val="TextocomentarioCar1"/>
+    <w:link w:val="CommentTextChar"/>
     <w:rsid w:val="00BB4A29"/>
     <w:rPr>
       <w:sz w:val="20"/>
       <w:szCs w:val="20"/>
     </w:rPr>
   </w:style>
-  <w:style w:type="character" w:customStyle="1" w:styleId="TextocomentarioCar1">
-    <w:name w:val="Texto comentario Car1"/>
-    <w:basedOn w:val="Fuentedeprrafopredeter"/>
-    <w:link w:val="Textocomentario"/>
+  <w:style w:type="character" w:customStyle="1" w:styleId="CommentTextChar">
+    <w:name w:val="Comment Text Char"/>
+    <w:basedOn w:val="DefaultParagraphFont"/>
+    <w:link w:val="CommentText"/>
     <w:rsid w:val="00BB4A29"/>
     <w:rPr>
       <w:rFonts w:ascii="Calisto MT" w:eastAsia="DejaVu Sans" w:hAnsi="Calisto MT" w:cs="DejaVu Sans"/>
@@ -7057,20 +6996,20 @@
       <w:lang w:eastAsia="es-ES"/>
     </w:rPr>
   </w:style>
-  <w:style w:type="paragraph" w:styleId="Asuntodelcomentario">
+  <w:style w:type="paragraph" w:styleId="CommentSubject">
     <w:name w:val="annotation subject"/>
-    <w:basedOn w:val="Textocomentario"/>
-    <w:link w:val="AsuntodelcomentarioCar1"/>
+    <w:basedOn w:val="CommentText"/>
+    <w:link w:val="CommentSubjectChar"/>
     <w:rsid w:val="00BB4A29"/>
     <w:rPr>
       <w:b/>
       <w:bCs/>
     </w:rPr>
   </w:style>
-  <w:style w:type="character" w:customStyle="1" w:styleId="AsuntodelcomentarioCar1">
-    <w:name w:val="Asunto del comentario Car1"/>
-    <w:basedOn w:val="TextocomentarioCar1"/>
-    <w:link w:val="Asuntodelcomentario"/>
+  <w:style w:type="character" w:customStyle="1" w:styleId="CommentSubjectChar">
+    <w:name w:val="Comment Subject Char"/>
+    <w:basedOn w:val="CommentTextChar"/>
+    <w:link w:val="CommentSubject"/>
     <w:rsid w:val="00BB4A29"/>
     <w:rPr>
       <w:rFonts w:ascii="Calisto MT" w:eastAsia="DejaVu Sans" w:hAnsi="Calisto MT" w:cs="DejaVu Sans"/>
@@ -7081,7 +7020,7 @@
       <w:lang w:eastAsia="es-ES"/>
     </w:rPr>
   </w:style>
-  <w:style w:type="paragraph" w:styleId="Revisin">
+  <w:style w:type="paragraph" w:styleId="Revision">
     <w:name w:val="Revision"/>
     <w:rsid w:val="00BB4A29"/>
     <w:pPr>
@@ -7119,20 +7058,20 @@
   </w:style>
   <w:style w:type="character" w:customStyle="1" w:styleId="EncabezadoCar1">
     <w:name w:val="Encabezado Car1"/>
-    <w:basedOn w:val="Fuentedeprrafopredeter"/>
+    <w:basedOn w:val="DefaultParagraphFont"/>
     <w:uiPriority w:val="99"/>
     <w:rsid w:val="00BB4A29"/>
   </w:style>
   <w:style w:type="character" w:customStyle="1" w:styleId="PiedepginaCar1">
     <w:name w:val="Pie de página Car1"/>
-    <w:basedOn w:val="Fuentedeprrafopredeter"/>
+    <w:basedOn w:val="DefaultParagraphFont"/>
     <w:uiPriority w:val="99"/>
     <w:semiHidden/>
     <w:rsid w:val="00BB4A29"/>
   </w:style>
   <w:style w:type="paragraph" w:customStyle="1" w:styleId="Vinetas">
     <w:name w:val="Vinetas"/>
-    <w:basedOn w:val="Prrafodelista"/>
+    <w:basedOn w:val="ListParagraph"/>
     <w:qFormat/>
     <w:rsid w:val="00BB4A29"/>
     <w:pPr>
@@ -7157,7 +7096,7 @@
   </w:style>
   <w:style w:type="paragraph" w:customStyle="1" w:styleId="Negrita">
     <w:name w:val="Negrita"/>
-    <w:basedOn w:val="Ttulo5"/>
+    <w:basedOn w:val="Heading5"/>
     <w:qFormat/>
     <w:rsid w:val="00BB4A29"/>
     <w:rPr>
@@ -7182,7 +7121,7 @@
   </w:style>
   <w:style w:type="character" w:customStyle="1" w:styleId="Ttulo1Car1">
     <w:name w:val="Título 1 Car1"/>
-    <w:basedOn w:val="Fuentedeprrafopredeter"/>
+    <w:basedOn w:val="DefaultParagraphFont"/>
     <w:uiPriority w:val="9"/>
     <w:rsid w:val="00BB4A29"/>
     <w:rPr>
@@ -7196,7 +7135,7 @@
   </w:style>
   <w:style w:type="character" w:customStyle="1" w:styleId="Ttulo2Car1">
     <w:name w:val="Título 2 Car1"/>
-    <w:basedOn w:val="Fuentedeprrafopredeter"/>
+    <w:basedOn w:val="DefaultParagraphFont"/>
     <w:uiPriority w:val="9"/>
     <w:rsid w:val="00BB4A29"/>
     <w:rPr>
@@ -7211,7 +7150,7 @@
   </w:style>
   <w:style w:type="character" w:customStyle="1" w:styleId="Ttulo3Car1">
     <w:name w:val="Título 3 Car1"/>
-    <w:basedOn w:val="Fuentedeprrafopredeter"/>
+    <w:basedOn w:val="DefaultParagraphFont"/>
     <w:uiPriority w:val="9"/>
     <w:rsid w:val="00BB4A29"/>
     <w:rPr>
@@ -7221,10 +7160,10 @@
       <w:sz w:val="26"/>
     </w:rPr>
   </w:style>
-  <w:style w:type="character" w:customStyle="1" w:styleId="Ttulo4Car1">
-    <w:name w:val="Título 4 Car1"/>
-    <w:basedOn w:val="Fuentedeprrafopredeter"/>
-    <w:link w:val="Ttulo4"/>
+  <w:style w:type="character" w:customStyle="1" w:styleId="Heading4Char">
+    <w:name w:val="Heading 4 Char"/>
+    <w:basedOn w:val="DefaultParagraphFont"/>
+    <w:link w:val="Heading4"/>
     <w:uiPriority w:val="9"/>
     <w:rsid w:val="00BB4A29"/>
     <w:rPr>
@@ -7237,7 +7176,7 @@
       <w:lang w:eastAsia="es-MX"/>
     </w:rPr>
   </w:style>
-  <w:style w:type="paragraph" w:styleId="TDC1">
+  <w:style w:type="paragraph" w:styleId="TOC1">
     <w:name w:val="toc 1"/>
     <w:basedOn w:val="Normal"/>
     <w:next w:val="Normal"/>
@@ -7253,7 +7192,7 @@
       <w:lang w:eastAsia="es-MX"/>
     </w:rPr>
   </w:style>
-  <w:style w:type="paragraph" w:styleId="TDC2">
+  <w:style w:type="paragraph" w:styleId="TOC2">
     <w:name w:val="toc 2"/>
     <w:basedOn w:val="Normal"/>
     <w:next w:val="Normal"/>
@@ -7270,7 +7209,7 @@
       <w:lang w:eastAsia="es-MX"/>
     </w:rPr>
   </w:style>
-  <w:style w:type="paragraph" w:styleId="TDC3">
+  <w:style w:type="paragraph" w:styleId="TOC3">
     <w:name w:val="toc 3"/>
     <w:basedOn w:val="Normal"/>
     <w:next w:val="Normal"/>
@@ -7287,7 +7226,7 @@
       <w:lang w:eastAsia="es-MX"/>
     </w:rPr>
   </w:style>
-  <w:style w:type="paragraph" w:styleId="TDC4">
+  <w:style w:type="paragraph" w:styleId="TOC4">
     <w:name w:val="toc 4"/>
     <w:basedOn w:val="Normal"/>
     <w:next w:val="Normal"/>
@@ -7304,10 +7243,10 @@
       <w:lang w:eastAsia="es-MX"/>
     </w:rPr>
   </w:style>
-  <w:style w:type="paragraph" w:styleId="Mapadeldocumento">
+  <w:style w:type="paragraph" w:styleId="DocumentMap">
     <w:name w:val="Document Map"/>
     <w:basedOn w:val="Normal"/>
-    <w:link w:val="MapadeldocumentoCar"/>
+    <w:link w:val="DocumentMapChar"/>
     <w:uiPriority w:val="99"/>
     <w:semiHidden/>
     <w:unhideWhenUsed/>
@@ -7319,10 +7258,10 @@
       <w:lang w:eastAsia="es-MX"/>
     </w:rPr>
   </w:style>
-  <w:style w:type="character" w:customStyle="1" w:styleId="MapadeldocumentoCar">
-    <w:name w:val="Mapa del documento Car"/>
-    <w:basedOn w:val="Fuentedeprrafopredeter"/>
-    <w:link w:val="Mapadeldocumento"/>
+  <w:style w:type="character" w:customStyle="1" w:styleId="DocumentMapChar">
+    <w:name w:val="Document Map Char"/>
+    <w:basedOn w:val="DefaultParagraphFont"/>
+    <w:link w:val="DocumentMap"/>
     <w:uiPriority w:val="99"/>
     <w:semiHidden/>
     <w:rsid w:val="00BB4A29"/>
@@ -7333,9 +7272,9 @@
       <w:lang w:eastAsia="es-MX"/>
     </w:rPr>
   </w:style>
-  <w:style w:type="table" w:styleId="Tablaconcuadrcula">
+  <w:style w:type="table" w:styleId="TableGrid">
     <w:name w:val="Table Grid"/>
-    <w:basedOn w:val="Tablanormal"/>
+    <w:basedOn w:val="TableNormal"/>
     <w:uiPriority w:val="59"/>
     <w:rsid w:val="00BB4A29"/>
     <w:pPr>
@@ -7348,7 +7287,6 @@
       <w:lang w:val="es-ES_tradnl" w:eastAsia="ja-JP"/>
     </w:rPr>
     <w:tblPr>
-      <w:tblInd w:w="0" w:type="dxa"/>
       <w:tblBorders>
         <w:top w:val="single" w:sz="4" w:space="0" w:color="auto"/>
         <w:left w:val="single" w:sz="4" w:space="0" w:color="auto"/>
@@ -7357,12 +7295,6 @@
         <w:insideH w:val="single" w:sz="4" w:space="0" w:color="auto"/>
         <w:insideV w:val="single" w:sz="4" w:space="0" w:color="auto"/>
       </w:tblBorders>
-      <w:tblCellMar>
-        <w:top w:w="0" w:type="dxa"/>
-        <w:left w:w="108" w:type="dxa"/>
-        <w:bottom w:w="0" w:type="dxa"/>
-        <w:right w:w="108" w:type="dxa"/>
-      </w:tblCellMar>
     </w:tblPr>
   </w:style>
   <w:style w:type="paragraph" w:customStyle="1" w:styleId="tabla">
@@ -7377,7 +7309,7 @@
       <w:lang w:val="es-ES_tradnl" w:eastAsia="ja-JP"/>
     </w:rPr>
   </w:style>
-  <w:style w:type="paragraph" w:styleId="TDC5">
+  <w:style w:type="paragraph" w:styleId="TOC5">
     <w:name w:val="toc 5"/>
     <w:basedOn w:val="Normal"/>
     <w:next w:val="Normal"/>
@@ -7390,9 +7322,9 @@
       <w:ind w:left="960"/>
     </w:pPr>
   </w:style>
-  <w:style w:type="character" w:styleId="Hipervnculo">
+  <w:style w:type="character" w:styleId="Hyperlink">
     <w:name w:val="Hyperlink"/>
-    <w:basedOn w:val="Fuentedeprrafopredeter"/>
+    <w:basedOn w:val="DefaultParagraphFont"/>
     <w:uiPriority w:val="99"/>
     <w:unhideWhenUsed/>
     <w:rsid w:val="00B60EFA"/>
@@ -7403,7 +7335,7 @@
   </w:style>
   <w:style w:type="table" w:customStyle="1" w:styleId="Tabladecuadrcula4-nfasis11">
     <w:name w:val="Tabla de cuadrícula 4 - Énfasis 11"/>
-    <w:basedOn w:val="Tablanormal"/>
+    <w:basedOn w:val="TableNormal"/>
     <w:uiPriority w:val="49"/>
     <w:rsid w:val="005770F5"/>
     <w:pPr>
@@ -7412,7 +7344,6 @@
     <w:tblPr>
       <w:tblStyleRowBandSize w:val="1"/>
       <w:tblStyleColBandSize w:val="1"/>
-      <w:tblInd w:w="0" w:type="dxa"/>
       <w:tblBorders>
         <w:top w:val="single" w:sz="4" w:space="0" w:color="95B3D7" w:themeColor="accent1" w:themeTint="99"/>
         <w:left w:val="single" w:sz="4" w:space="0" w:color="95B3D7" w:themeColor="accent1" w:themeTint="99"/>
@@ -7421,12 +7352,6 @@
         <w:insideH w:val="single" w:sz="4" w:space="0" w:color="95B3D7" w:themeColor="accent1" w:themeTint="99"/>
         <w:insideV w:val="single" w:sz="4" w:space="0" w:color="95B3D7" w:themeColor="accent1" w:themeTint="99"/>
       </w:tblBorders>
-      <w:tblCellMar>
-        <w:top w:w="0" w:type="dxa"/>
-        <w:left w:w="108" w:type="dxa"/>
-        <w:bottom w:w="0" w:type="dxa"/>
-        <w:right w:w="108" w:type="dxa"/>
-      </w:tblCellMar>
     </w:tblPr>
     <w:tblStylePr w:type="firstRow">
       <w:rPr>
@@ -7484,10 +7409,10 @@
       </w:tcPr>
     </w:tblStylePr>
   </w:style>
-  <w:style w:type="paragraph" w:styleId="Textodecuerpo">
+  <w:style w:type="paragraph" w:styleId="BodyText">
     <w:name w:val="Body Text"/>
     <w:basedOn w:val="Normal"/>
-    <w:link w:val="TextodecuerpoCar"/>
+    <w:link w:val="BodyTextChar"/>
     <w:uiPriority w:val="99"/>
     <w:rsid w:val="008E4B83"/>
     <w:pPr>
@@ -7503,10 +7428,10 @@
       <w:lang w:val="x-none"/>
     </w:rPr>
   </w:style>
-  <w:style w:type="character" w:customStyle="1" w:styleId="TextodecuerpoCar">
-    <w:name w:val="Texto de cuerpo Car"/>
-    <w:basedOn w:val="Fuentedeprrafopredeter"/>
-    <w:link w:val="Textodecuerpo"/>
+  <w:style w:type="character" w:customStyle="1" w:styleId="BodyTextChar">
+    <w:name w:val="Body Text Char"/>
+    <w:basedOn w:val="DefaultParagraphFont"/>
+    <w:link w:val="BodyText"/>
     <w:uiPriority w:val="99"/>
     <w:rsid w:val="008E4B83"/>
     <w:rPr>
@@ -7551,7 +7476,7 @@
 </file>
 
 <file path=word/stylesWithEffects.xml><?xml version="1.0" encoding="utf-8"?>
-<w:styles xmlns:wpc="http://schemas.microsoft.com/office/word/2010/wordprocessingCanvas" xmlns:mo="http://schemas.microsoft.com/office/mac/office/2008/main" xmlns:mc="http://schemas.openxmlformats.org/markup-compatibility/2006" xmlns:mv="urn:schemas-microsoft-com:mac:vml" xmlns:o="urn:schemas-microsoft-com:office:office" xmlns:r="http://schemas.openxmlformats.org/officeDocument/2006/relationships" xmlns:m="http://schemas.openxmlformats.org/officeDocument/2006/math" xmlns:v="urn:schemas-microsoft-com:vml" xmlns:wp14="http://schemas.microsoft.com/office/word/2010/wordprocessingDrawing" xmlns:wp="http://schemas.openxmlformats.org/drawingml/2006/wordprocessingDrawing" xmlns:w10="urn:schemas-microsoft-com:office:word" xmlns:w="http://schemas.openxmlformats.org/wordprocessingml/2006/main" xmlns:w14="http://schemas.microsoft.com/office/word/2010/wordml" xmlns:wpg="http://schemas.microsoft.com/office/word/2010/wordprocessingGroup" xmlns:wpi="http://schemas.microsoft.com/office/word/2010/wordprocessingInk" xmlns:wne="http://schemas.microsoft.com/office/word/2006/wordml" xmlns:wps="http://schemas.microsoft.com/office/word/2010/wordprocessingShape" mc:Ignorable="w14 wp14">
+<w:styles xmlns:wpc="http://schemas.microsoft.com/office/word/2010/wordprocessingCanvas" xmlns:mc="http://schemas.openxmlformats.org/markup-compatibility/2006" xmlns:o="urn:schemas-microsoft-com:office:office" xmlns:r="http://schemas.openxmlformats.org/officeDocument/2006/relationships" xmlns:m="http://schemas.openxmlformats.org/officeDocument/2006/math" xmlns:v="urn:schemas-microsoft-com:vml" xmlns:wp14="http://schemas.microsoft.com/office/word/2010/wordprocessingDrawing" xmlns:wp="http://schemas.openxmlformats.org/drawingml/2006/wordprocessingDrawing" xmlns:w10="urn:schemas-microsoft-com:office:word" xmlns:w="http://schemas.openxmlformats.org/wordprocessingml/2006/main" xmlns:w14="http://schemas.microsoft.com/office/word/2010/wordml" xmlns:wpg="http://schemas.microsoft.com/office/word/2010/wordprocessingGroup" xmlns:wpi="http://schemas.microsoft.com/office/word/2010/wordprocessingInk" xmlns:wne="http://schemas.microsoft.com/office/word/2006/wordml" xmlns:wps="http://schemas.microsoft.com/office/word/2010/wordprocessingShape" mc:Ignorable="w14 wp14">
   <w:docDefaults>
     <w:rPrDefault>
       <w:rPr>
@@ -7567,7 +7492,7 @@
       </w:pPr>
     </w:pPrDefault>
   </w:docDefaults>
-  <w:latentStyles w:defLockedState="0" w:defUIPriority="99" w:defSemiHidden="1" w:defUnhideWhenUsed="1" w:defQFormat="0" w:count="276">
+  <w:latentStyles w:defLockedState="0" w:defUIPriority="99" w:defSemiHidden="1" w:defUnhideWhenUsed="1" w:defQFormat="0" w:count="267">
     <w:lsdException w:name="Normal" w:semiHidden="0" w:uiPriority="0" w:unhideWhenUsed="0" w:qFormat="1"/>
     <w:lsdException w:name="heading 1" w:semiHidden="0" w:uiPriority="9" w:unhideWhenUsed="0" w:qFormat="1"/>
     <w:lsdException w:name="heading 2" w:uiPriority="9" w:qFormat="1"/>
@@ -7601,15 +7526,6 @@
     <w:lsdException w:name="Normal (Web)" w:uiPriority="0"/>
     <w:lsdException w:name="annotation subject" w:uiPriority="0"/>
     <w:lsdException w:name="Table Grid" w:semiHidden="0" w:uiPriority="59" w:unhideWhenUsed="0"/>
-    <w:lsdException w:name="Note Level 1" w:semiHidden="0" w:unhideWhenUsed="0"/>
-    <w:lsdException w:name="Note Level 2" w:semiHidden="0" w:unhideWhenUsed="0"/>
-    <w:lsdException w:name="Note Level 3" w:semiHidden="0" w:unhideWhenUsed="0"/>
-    <w:lsdException w:name="Note Level 4" w:semiHidden="0" w:unhideWhenUsed="0"/>
-    <w:lsdException w:name="Note Level 5" w:semiHidden="0" w:unhideWhenUsed="0"/>
-    <w:lsdException w:name="Note Level 6" w:semiHidden="0" w:unhideWhenUsed="0"/>
-    <w:lsdException w:name="Note Level 7" w:semiHidden="0" w:unhideWhenUsed="0"/>
-    <w:lsdException w:name="Note Level 8" w:semiHidden="0" w:unhideWhenUsed="0"/>
-    <w:lsdException w:name="Note Level 9" w:semiHidden="0" w:unhideWhenUsed="0"/>
     <w:lsdException w:name="Placeholder Text" w:unhideWhenUsed="0"/>
     <w:lsdException w:name="No Spacing" w:semiHidden="0" w:uiPriority="1" w:unhideWhenUsed="0" w:qFormat="1"/>
     <w:lsdException w:name="Light Shading" w:semiHidden="0" w:uiPriority="60" w:unhideWhenUsed="0"/>
@@ -7735,11 +7651,11 @@
       <w:sz w:val="24"/>
     </w:rPr>
   </w:style>
-  <w:style w:type="paragraph" w:styleId="Ttulo1">
+  <w:style w:type="paragraph" w:styleId="Heading1">
     <w:name w:val="heading 1"/>
     <w:basedOn w:val="Normal"/>
     <w:next w:val="Normal"/>
-    <w:link w:val="Ttulo1Car"/>
+    <w:link w:val="Heading1Char"/>
     <w:uiPriority w:val="9"/>
     <w:qFormat/>
     <w:rsid w:val="002A4225"/>
@@ -7759,11 +7675,11 @@
       <w:lang w:val="es-ES_tradnl"/>
     </w:rPr>
   </w:style>
-  <w:style w:type="paragraph" w:styleId="Ttulo2">
+  <w:style w:type="paragraph" w:styleId="Heading2">
     <w:name w:val="heading 2"/>
     <w:basedOn w:val="Normal"/>
     <w:next w:val="Normal"/>
-    <w:link w:val="Ttulo2Car"/>
+    <w:link w:val="Heading2Char"/>
     <w:uiPriority w:val="9"/>
     <w:unhideWhenUsed/>
     <w:qFormat/>
@@ -7784,11 +7700,11 @@
       <w:szCs w:val="26"/>
     </w:rPr>
   </w:style>
-  <w:style w:type="paragraph" w:styleId="Ttulo3">
+  <w:style w:type="paragraph" w:styleId="Heading3">
     <w:name w:val="heading 3"/>
     <w:basedOn w:val="Normal"/>
     <w:next w:val="Normal"/>
-    <w:link w:val="Ttulo3Car"/>
+    <w:link w:val="Heading3Char"/>
     <w:uiPriority w:val="9"/>
     <w:unhideWhenUsed/>
     <w:qFormat/>
@@ -7806,11 +7722,11 @@
       <w:sz w:val="26"/>
     </w:rPr>
   </w:style>
-  <w:style w:type="paragraph" w:styleId="Ttulo4">
+  <w:style w:type="paragraph" w:styleId="Heading4">
     <w:name w:val="heading 4"/>
     <w:basedOn w:val="Normal"/>
     <w:next w:val="Normal"/>
-    <w:link w:val="Ttulo4Car1"/>
+    <w:link w:val="Heading4Char"/>
     <w:uiPriority w:val="9"/>
     <w:unhideWhenUsed/>
     <w:qFormat/>
@@ -7830,11 +7746,11 @@
       <w:lang w:eastAsia="es-MX"/>
     </w:rPr>
   </w:style>
-  <w:style w:type="paragraph" w:styleId="Ttulo5">
+  <w:style w:type="paragraph" w:styleId="Heading5">
     <w:name w:val="heading 5"/>
     <w:basedOn w:val="Normal"/>
     <w:next w:val="Normal"/>
-    <w:link w:val="Ttulo5Car"/>
+    <w:link w:val="Heading5Char"/>
     <w:uiPriority w:val="9"/>
     <w:semiHidden/>
     <w:unhideWhenUsed/>
@@ -7852,13 +7768,13 @@
       <w:lang w:eastAsia="es-MX"/>
     </w:rPr>
   </w:style>
-  <w:style w:type="character" w:default="1" w:styleId="Fuentedeprrafopredeter">
+  <w:style w:type="character" w:default="1" w:styleId="DefaultParagraphFont">
     <w:name w:val="Default Paragraph Font"/>
     <w:uiPriority w:val="1"/>
     <w:semiHidden/>
     <w:unhideWhenUsed/>
   </w:style>
-  <w:style w:type="table" w:default="1" w:styleId="Tablanormal">
+  <w:style w:type="table" w:default="1" w:styleId="TableNormal">
     <w:name w:val="Normal Table"/>
     <w:uiPriority w:val="99"/>
     <w:semiHidden/>
@@ -7873,16 +7789,16 @@
       </w:tblCellMar>
     </w:tblPr>
   </w:style>
-  <w:style w:type="numbering" w:default="1" w:styleId="Sinlista">
+  <w:style w:type="numbering" w:default="1" w:styleId="NoList">
     <w:name w:val="No List"/>
     <w:uiPriority w:val="99"/>
     <w:semiHidden/>
     <w:unhideWhenUsed/>
   </w:style>
-  <w:style w:type="paragraph" w:styleId="Encabezado">
+  <w:style w:type="paragraph" w:styleId="Header">
     <w:name w:val="header"/>
     <w:basedOn w:val="Normal"/>
-    <w:link w:val="EncabezadoCar"/>
+    <w:link w:val="HeaderChar"/>
     <w:uiPriority w:val="99"/>
     <w:unhideWhenUsed/>
     <w:rsid w:val="001A25A0"/>
@@ -7893,17 +7809,17 @@
       </w:tabs>
     </w:pPr>
   </w:style>
-  <w:style w:type="character" w:customStyle="1" w:styleId="EncabezadoCar">
-    <w:name w:val="Encabezado Car"/>
-    <w:basedOn w:val="Fuentedeprrafopredeter"/>
-    <w:link w:val="Encabezado"/>
+  <w:style w:type="character" w:customStyle="1" w:styleId="HeaderChar">
+    <w:name w:val="Header Char"/>
+    <w:basedOn w:val="DefaultParagraphFont"/>
+    <w:link w:val="Header"/>
     <w:uiPriority w:val="99"/>
     <w:rsid w:val="001A25A0"/>
   </w:style>
-  <w:style w:type="paragraph" w:styleId="Piedepgina">
+  <w:style w:type="paragraph" w:styleId="Footer">
     <w:name w:val="footer"/>
     <w:basedOn w:val="Normal"/>
-    <w:link w:val="PiedepginaCar"/>
+    <w:link w:val="FooterChar"/>
     <w:uiPriority w:val="99"/>
     <w:unhideWhenUsed/>
     <w:rsid w:val="001A25A0"/>
@@ -7914,17 +7830,17 @@
       </w:tabs>
     </w:pPr>
   </w:style>
-  <w:style w:type="character" w:customStyle="1" w:styleId="PiedepginaCar">
-    <w:name w:val="Pie de página Car"/>
-    <w:basedOn w:val="Fuentedeprrafopredeter"/>
-    <w:link w:val="Piedepgina"/>
+  <w:style w:type="character" w:customStyle="1" w:styleId="FooterChar">
+    <w:name w:val="Footer Char"/>
+    <w:basedOn w:val="DefaultParagraphFont"/>
+    <w:link w:val="Footer"/>
     <w:uiPriority w:val="99"/>
     <w:rsid w:val="001A25A0"/>
   </w:style>
-  <w:style w:type="paragraph" w:styleId="Textodeglobo">
+  <w:style w:type="paragraph" w:styleId="BalloonText">
     <w:name w:val="Balloon Text"/>
     <w:basedOn w:val="Normal"/>
-    <w:link w:val="TextodegloboCar"/>
+    <w:link w:val="BalloonTextChar"/>
     <w:uiPriority w:val="99"/>
     <w:unhideWhenUsed/>
     <w:rsid w:val="001A25A0"/>
@@ -7934,10 +7850,10 @@
       <w:szCs w:val="16"/>
     </w:rPr>
   </w:style>
-  <w:style w:type="character" w:customStyle="1" w:styleId="TextodegloboCar">
-    <w:name w:val="Texto de globo Car"/>
-    <w:basedOn w:val="Fuentedeprrafopredeter"/>
-    <w:link w:val="Textodeglobo"/>
+  <w:style w:type="character" w:customStyle="1" w:styleId="BalloonTextChar">
+    <w:name w:val="Balloon Text Char"/>
+    <w:basedOn w:val="DefaultParagraphFont"/>
+    <w:link w:val="BalloonText"/>
     <w:uiPriority w:val="99"/>
     <w:rsid w:val="001A25A0"/>
     <w:rPr>
@@ -7946,10 +7862,10 @@
       <w:szCs w:val="16"/>
     </w:rPr>
   </w:style>
-  <w:style w:type="character" w:customStyle="1" w:styleId="Ttulo1Car">
-    <w:name w:val="Título 1 Car"/>
-    <w:basedOn w:val="Fuentedeprrafopredeter"/>
-    <w:link w:val="Ttulo1"/>
+  <w:style w:type="character" w:customStyle="1" w:styleId="Heading1Char">
+    <w:name w:val="Heading 1 Char"/>
+    <w:basedOn w:val="DefaultParagraphFont"/>
+    <w:link w:val="Heading1"/>
     <w:uiPriority w:val="9"/>
     <w:rsid w:val="002A4225"/>
     <w:rPr>
@@ -7962,10 +7878,10 @@
       <w:lang w:val="es-ES_tradnl"/>
     </w:rPr>
   </w:style>
-  <w:style w:type="character" w:customStyle="1" w:styleId="Ttulo2Car">
-    <w:name w:val="Título 2 Car"/>
-    <w:basedOn w:val="Fuentedeprrafopredeter"/>
-    <w:link w:val="Ttulo2"/>
+  <w:style w:type="character" w:customStyle="1" w:styleId="Heading2Char">
+    <w:name w:val="Heading 2 Char"/>
+    <w:basedOn w:val="DefaultParagraphFont"/>
+    <w:link w:val="Heading2"/>
     <w:uiPriority w:val="9"/>
     <w:rsid w:val="00BB4A29"/>
     <w:rPr>
@@ -7978,10 +7894,10 @@
       <w:szCs w:val="26"/>
     </w:rPr>
   </w:style>
-  <w:style w:type="character" w:customStyle="1" w:styleId="Ttulo3Car">
-    <w:name w:val="Título 3 Car"/>
-    <w:basedOn w:val="Fuentedeprrafopredeter"/>
-    <w:link w:val="Ttulo3"/>
+  <w:style w:type="character" w:customStyle="1" w:styleId="Heading3Char">
+    <w:name w:val="Heading 3 Char"/>
+    <w:basedOn w:val="DefaultParagraphFont"/>
+    <w:link w:val="Heading3"/>
     <w:uiPriority w:val="9"/>
     <w:rsid w:val="00BB4A29"/>
     <w:rPr>
@@ -7993,7 +7909,7 @@
   </w:style>
   <w:style w:type="character" w:customStyle="1" w:styleId="Ttulo4Car">
     <w:name w:val="Título 4 Car"/>
-    <w:basedOn w:val="Fuentedeprrafopredeter"/>
+    <w:basedOn w:val="DefaultParagraphFont"/>
     <w:rsid w:val="00BB4A29"/>
     <w:rPr>
       <w:rFonts w:asciiTheme="majorHAnsi" w:eastAsiaTheme="majorEastAsia" w:hAnsiTheme="majorHAnsi" w:cstheme="majorBidi"/>
@@ -8004,10 +7920,10 @@
       <w:color w:val="4F81BD" w:themeColor="accent1"/>
     </w:rPr>
   </w:style>
-  <w:style w:type="character" w:customStyle="1" w:styleId="Ttulo5Car">
-    <w:name w:val="Título 5 Car"/>
-    <w:basedOn w:val="Fuentedeprrafopredeter"/>
-    <w:link w:val="Ttulo5"/>
+  <w:style w:type="character" w:customStyle="1" w:styleId="Heading5Char">
+    <w:name w:val="Heading 5 Char"/>
+    <w:basedOn w:val="DefaultParagraphFont"/>
+    <w:link w:val="Heading5"/>
     <w:uiPriority w:val="9"/>
     <w:semiHidden/>
     <w:rsid w:val="00BB4A29"/>
@@ -8098,37 +8014,37 @@
       <w:color w:val="1D5096"/>
     </w:rPr>
   </w:style>
-  <w:style w:type="character" w:styleId="Nmerodepgina">
+  <w:style w:type="character" w:styleId="PageNumber">
     <w:name w:val="page number"/>
-    <w:basedOn w:val="Fuentedeprrafopredeter"/>
+    <w:basedOn w:val="DefaultParagraphFont"/>
     <w:rsid w:val="00BB4A29"/>
   </w:style>
   <w:style w:type="character" w:customStyle="1" w:styleId="iceouttxt">
     <w:name w:val="iceouttxt"/>
-    <w:basedOn w:val="Fuentedeprrafopredeter"/>
+    <w:basedOn w:val="DefaultParagraphFont"/>
     <w:rsid w:val="00BB4A29"/>
   </w:style>
   <w:style w:type="character" w:customStyle="1" w:styleId="InternetLink">
     <w:name w:val="Internet Link"/>
-    <w:basedOn w:val="Fuentedeprrafopredeter"/>
+    <w:basedOn w:val="DefaultParagraphFont"/>
     <w:rsid w:val="00BB4A29"/>
     <w:rPr>
       <w:color w:val="99350B"/>
       <w:u w:val="single"/>
     </w:rPr>
   </w:style>
-  <w:style w:type="character" w:styleId="Hipervnculovisitado">
+  <w:style w:type="character" w:styleId="FollowedHyperlink">
     <w:name w:val="FollowedHyperlink"/>
-    <w:basedOn w:val="Fuentedeprrafopredeter"/>
+    <w:basedOn w:val="DefaultParagraphFont"/>
     <w:rsid w:val="00BB4A29"/>
     <w:rPr>
       <w:color w:val="785140"/>
       <w:u w:val="single"/>
     </w:rPr>
   </w:style>
-  <w:style w:type="character" w:styleId="Refdecomentario">
+  <w:style w:type="character" w:styleId="CommentReference">
     <w:name w:val="annotation reference"/>
-    <w:basedOn w:val="Fuentedeprrafopredeter"/>
+    <w:basedOn w:val="DefaultParagraphFont"/>
     <w:rsid w:val="00BB4A29"/>
     <w:rPr>
       <w:sz w:val="16"/>
@@ -8137,7 +8053,7 @@
   </w:style>
   <w:style w:type="character" w:customStyle="1" w:styleId="TextocomentarioCar">
     <w:name w:val="Texto comentario Car"/>
-    <w:basedOn w:val="Fuentedeprrafopredeter"/>
+    <w:basedOn w:val="DefaultParagraphFont"/>
     <w:rsid w:val="00BB4A29"/>
     <w:rPr>
       <w:sz w:val="20"/>
@@ -8157,21 +8073,21 @@
   </w:style>
   <w:style w:type="character" w:customStyle="1" w:styleId="apple-converted-space">
     <w:name w:val="apple-converted-space"/>
-    <w:basedOn w:val="Fuentedeprrafopredeter"/>
+    <w:basedOn w:val="DefaultParagraphFont"/>
     <w:rsid w:val="00BB4A29"/>
   </w:style>
   <w:style w:type="character" w:customStyle="1" w:styleId="StrongEmphasis">
     <w:name w:val="Strong Emphasis"/>
-    <w:basedOn w:val="Fuentedeprrafopredeter"/>
+    <w:basedOn w:val="DefaultParagraphFont"/>
     <w:rsid w:val="00BB4A29"/>
     <w:rPr>
       <w:b/>
       <w:bCs/>
     </w:rPr>
   </w:style>
-  <w:style w:type="character" w:styleId="Enfasis">
+  <w:style w:type="character" w:styleId="Emphasis">
     <w:name w:val="Emphasis"/>
-    <w:basedOn w:val="Fuentedeprrafopredeter"/>
+    <w:basedOn w:val="DefaultParagraphFont"/>
     <w:rsid w:val="00BB4A29"/>
     <w:rPr>
       <w:i/>
@@ -8237,7 +8153,7 @@
       <w:spacing w:after="120"/>
     </w:pPr>
   </w:style>
-  <w:style w:type="paragraph" w:styleId="Lista">
+  <w:style w:type="paragraph" w:styleId="List">
     <w:name w:val="List"/>
     <w:basedOn w:val="TextBody"/>
     <w:rsid w:val="00BB4A29"/>
@@ -8417,7 +8333,7 @@
       <w:szCs w:val="20"/>
     </w:rPr>
   </w:style>
-  <w:style w:type="paragraph" w:styleId="Prrafodelista">
+  <w:style w:type="paragraph" w:styleId="ListParagraph">
     <w:name w:val="List Paragraph"/>
     <w:basedOn w:val="DefaultStyle"/>
     <w:uiPriority w:val="34"/>
@@ -8431,20 +8347,20 @@
       <w:lang w:eastAsia="en-US"/>
     </w:rPr>
   </w:style>
-  <w:style w:type="paragraph" w:styleId="Textocomentario">
+  <w:style w:type="paragraph" w:styleId="CommentText">
     <w:name w:val="annotation text"/>
     <w:basedOn w:val="DefaultStyle"/>
-    <w:link w:val="TextocomentarioCar1"/>
+    <w:link w:val="CommentTextChar"/>
     <w:rsid w:val="00BB4A29"/>
     <w:rPr>
       <w:sz w:val="20"/>
       <w:szCs w:val="20"/>
     </w:rPr>
   </w:style>
-  <w:style w:type="character" w:customStyle="1" w:styleId="TextocomentarioCar1">
-    <w:name w:val="Texto comentario Car1"/>
-    <w:basedOn w:val="Fuentedeprrafopredeter"/>
-    <w:link w:val="Textocomentario"/>
+  <w:style w:type="character" w:customStyle="1" w:styleId="CommentTextChar">
+    <w:name w:val="Comment Text Char"/>
+    <w:basedOn w:val="DefaultParagraphFont"/>
+    <w:link w:val="CommentText"/>
     <w:rsid w:val="00BB4A29"/>
     <w:rPr>
       <w:rFonts w:ascii="Calisto MT" w:eastAsia="DejaVu Sans" w:hAnsi="Calisto MT" w:cs="DejaVu Sans"/>
@@ -8453,20 +8369,20 @@
       <w:lang w:eastAsia="es-ES"/>
     </w:rPr>
   </w:style>
-  <w:style w:type="paragraph" w:styleId="Asuntodelcomentario">
+  <w:style w:type="paragraph" w:styleId="CommentSubject">
     <w:name w:val="annotation subject"/>
-    <w:basedOn w:val="Textocomentario"/>
-    <w:link w:val="AsuntodelcomentarioCar1"/>
+    <w:basedOn w:val="CommentText"/>
+    <w:link w:val="CommentSubjectChar"/>
     <w:rsid w:val="00BB4A29"/>
     <w:rPr>
       <w:b/>
       <w:bCs/>
     </w:rPr>
   </w:style>
-  <w:style w:type="character" w:customStyle="1" w:styleId="AsuntodelcomentarioCar1">
-    <w:name w:val="Asunto del comentario Car1"/>
-    <w:basedOn w:val="TextocomentarioCar1"/>
-    <w:link w:val="Asuntodelcomentario"/>
+  <w:style w:type="character" w:customStyle="1" w:styleId="CommentSubjectChar">
+    <w:name w:val="Comment Subject Char"/>
+    <w:basedOn w:val="CommentTextChar"/>
+    <w:link w:val="CommentSubject"/>
     <w:rsid w:val="00BB4A29"/>
     <w:rPr>
       <w:rFonts w:ascii="Calisto MT" w:eastAsia="DejaVu Sans" w:hAnsi="Calisto MT" w:cs="DejaVu Sans"/>
@@ -8477,7 +8393,7 @@
       <w:lang w:eastAsia="es-ES"/>
     </w:rPr>
   </w:style>
-  <w:style w:type="paragraph" w:styleId="Revisin">
+  <w:style w:type="paragraph" w:styleId="Revision">
     <w:name w:val="Revision"/>
     <w:rsid w:val="00BB4A29"/>
     <w:pPr>
@@ -8515,20 +8431,20 @@
   </w:style>
   <w:style w:type="character" w:customStyle="1" w:styleId="EncabezadoCar1">
     <w:name w:val="Encabezado Car1"/>
-    <w:basedOn w:val="Fuentedeprrafopredeter"/>
+    <w:basedOn w:val="DefaultParagraphFont"/>
     <w:uiPriority w:val="99"/>
     <w:rsid w:val="00BB4A29"/>
   </w:style>
   <w:style w:type="character" w:customStyle="1" w:styleId="PiedepginaCar1">
     <w:name w:val="Pie de página Car1"/>
-    <w:basedOn w:val="Fuentedeprrafopredeter"/>
+    <w:basedOn w:val="DefaultParagraphFont"/>
     <w:uiPriority w:val="99"/>
     <w:semiHidden/>
     <w:rsid w:val="00BB4A29"/>
   </w:style>
   <w:style w:type="paragraph" w:customStyle="1" w:styleId="Vinetas">
     <w:name w:val="Vinetas"/>
-    <w:basedOn w:val="Prrafodelista"/>
+    <w:basedOn w:val="ListParagraph"/>
     <w:qFormat/>
     <w:rsid w:val="00BB4A29"/>
     <w:pPr>
@@ -8553,7 +8469,7 @@
   </w:style>
   <w:style w:type="paragraph" w:customStyle="1" w:styleId="Negrita">
     <w:name w:val="Negrita"/>
-    <w:basedOn w:val="Ttulo5"/>
+    <w:basedOn w:val="Heading5"/>
     <w:qFormat/>
     <w:rsid w:val="00BB4A29"/>
     <w:rPr>
@@ -8578,7 +8494,7 @@
   </w:style>
   <w:style w:type="character" w:customStyle="1" w:styleId="Ttulo1Car1">
     <w:name w:val="Título 1 Car1"/>
-    <w:basedOn w:val="Fuentedeprrafopredeter"/>
+    <w:basedOn w:val="DefaultParagraphFont"/>
     <w:uiPriority w:val="9"/>
     <w:rsid w:val="00BB4A29"/>
     <w:rPr>
@@ -8592,7 +8508,7 @@
   </w:style>
   <w:style w:type="character" w:customStyle="1" w:styleId="Ttulo2Car1">
     <w:name w:val="Título 2 Car1"/>
-    <w:basedOn w:val="Fuentedeprrafopredeter"/>
+    <w:basedOn w:val="DefaultParagraphFont"/>
     <w:uiPriority w:val="9"/>
     <w:rsid w:val="00BB4A29"/>
     <w:rPr>
@@ -8607,7 +8523,7 @@
   </w:style>
   <w:style w:type="character" w:customStyle="1" w:styleId="Ttulo3Car1">
     <w:name w:val="Título 3 Car1"/>
-    <w:basedOn w:val="Fuentedeprrafopredeter"/>
+    <w:basedOn w:val="DefaultParagraphFont"/>
     <w:uiPriority w:val="9"/>
     <w:rsid w:val="00BB4A29"/>
     <w:rPr>
@@ -8617,10 +8533,10 @@
       <w:sz w:val="26"/>
     </w:rPr>
   </w:style>
-  <w:style w:type="character" w:customStyle="1" w:styleId="Ttulo4Car1">
-    <w:name w:val="Título 4 Car1"/>
-    <w:basedOn w:val="Fuentedeprrafopredeter"/>
-    <w:link w:val="Ttulo4"/>
+  <w:style w:type="character" w:customStyle="1" w:styleId="Heading4Char">
+    <w:name w:val="Heading 4 Char"/>
+    <w:basedOn w:val="DefaultParagraphFont"/>
+    <w:link w:val="Heading4"/>
     <w:uiPriority w:val="9"/>
     <w:rsid w:val="00BB4A29"/>
     <w:rPr>
@@ -8633,7 +8549,7 @@
       <w:lang w:eastAsia="es-MX"/>
     </w:rPr>
   </w:style>
-  <w:style w:type="paragraph" w:styleId="TDC1">
+  <w:style w:type="paragraph" w:styleId="TOC1">
     <w:name w:val="toc 1"/>
     <w:basedOn w:val="Normal"/>
     <w:next w:val="Normal"/>
@@ -8649,7 +8565,7 @@
       <w:lang w:eastAsia="es-MX"/>
     </w:rPr>
   </w:style>
-  <w:style w:type="paragraph" w:styleId="TDC2">
+  <w:style w:type="paragraph" w:styleId="TOC2">
     <w:name w:val="toc 2"/>
     <w:basedOn w:val="Normal"/>
     <w:next w:val="Normal"/>
@@ -8666,7 +8582,7 @@
       <w:lang w:eastAsia="es-MX"/>
     </w:rPr>
   </w:style>
-  <w:style w:type="paragraph" w:styleId="TDC3">
+  <w:style w:type="paragraph" w:styleId="TOC3">
     <w:name w:val="toc 3"/>
     <w:basedOn w:val="Normal"/>
     <w:next w:val="Normal"/>
@@ -8683,7 +8599,7 @@
       <w:lang w:eastAsia="es-MX"/>
     </w:rPr>
   </w:style>
-  <w:style w:type="paragraph" w:styleId="TDC4">
+  <w:style w:type="paragraph" w:styleId="TOC4">
     <w:name w:val="toc 4"/>
     <w:basedOn w:val="Normal"/>
     <w:next w:val="Normal"/>
@@ -8700,10 +8616,10 @@
       <w:lang w:eastAsia="es-MX"/>
     </w:rPr>
   </w:style>
-  <w:style w:type="paragraph" w:styleId="Mapadeldocumento">
+  <w:style w:type="paragraph" w:styleId="DocumentMap">
     <w:name w:val="Document Map"/>
     <w:basedOn w:val="Normal"/>
-    <w:link w:val="MapadeldocumentoCar"/>
+    <w:link w:val="DocumentMapChar"/>
     <w:uiPriority w:val="99"/>
     <w:semiHidden/>
     <w:unhideWhenUsed/>
@@ -8715,10 +8631,10 @@
       <w:lang w:eastAsia="es-MX"/>
     </w:rPr>
   </w:style>
-  <w:style w:type="character" w:customStyle="1" w:styleId="MapadeldocumentoCar">
-    <w:name w:val="Mapa del documento Car"/>
-    <w:basedOn w:val="Fuentedeprrafopredeter"/>
-    <w:link w:val="Mapadeldocumento"/>
+  <w:style w:type="character" w:customStyle="1" w:styleId="DocumentMapChar">
+    <w:name w:val="Document Map Char"/>
+    <w:basedOn w:val="DefaultParagraphFont"/>
+    <w:link w:val="DocumentMap"/>
     <w:uiPriority w:val="99"/>
     <w:semiHidden/>
     <w:rsid w:val="00BB4A29"/>
@@ -8729,9 +8645,9 @@
       <w:lang w:eastAsia="es-MX"/>
     </w:rPr>
   </w:style>
-  <w:style w:type="table" w:styleId="Tablaconcuadrcula">
+  <w:style w:type="table" w:styleId="TableGrid">
     <w:name w:val="Table Grid"/>
-    <w:basedOn w:val="Tablanormal"/>
+    <w:basedOn w:val="TableNormal"/>
     <w:uiPriority w:val="59"/>
     <w:rsid w:val="00BB4A29"/>
     <w:pPr>
@@ -8744,7 +8660,6 @@
       <w:lang w:val="es-ES_tradnl" w:eastAsia="ja-JP"/>
     </w:rPr>
     <w:tblPr>
-      <w:tblInd w:w="0" w:type="dxa"/>
       <w:tblBorders>
         <w:top w:val="single" w:sz="4" w:space="0" w:color="auto"/>
         <w:left w:val="single" w:sz="4" w:space="0" w:color="auto"/>
@@ -8753,12 +8668,6 @@
         <w:insideH w:val="single" w:sz="4" w:space="0" w:color="auto"/>
         <w:insideV w:val="single" w:sz="4" w:space="0" w:color="auto"/>
       </w:tblBorders>
-      <w:tblCellMar>
-        <w:top w:w="0" w:type="dxa"/>
-        <w:left w:w="108" w:type="dxa"/>
-        <w:bottom w:w="0" w:type="dxa"/>
-        <w:right w:w="108" w:type="dxa"/>
-      </w:tblCellMar>
     </w:tblPr>
   </w:style>
   <w:style w:type="paragraph" w:customStyle="1" w:styleId="tabla">
@@ -8773,7 +8682,7 @@
       <w:lang w:val="es-ES_tradnl" w:eastAsia="ja-JP"/>
     </w:rPr>
   </w:style>
-  <w:style w:type="paragraph" w:styleId="TDC5">
+  <w:style w:type="paragraph" w:styleId="TOC5">
     <w:name w:val="toc 5"/>
     <w:basedOn w:val="Normal"/>
     <w:next w:val="Normal"/>
@@ -8786,9 +8695,9 @@
       <w:ind w:left="960"/>
     </w:pPr>
   </w:style>
-  <w:style w:type="character" w:styleId="Hipervnculo">
+  <w:style w:type="character" w:styleId="Hyperlink">
     <w:name w:val="Hyperlink"/>
-    <w:basedOn w:val="Fuentedeprrafopredeter"/>
+    <w:basedOn w:val="DefaultParagraphFont"/>
     <w:uiPriority w:val="99"/>
     <w:unhideWhenUsed/>
     <w:rsid w:val="00B60EFA"/>
@@ -8799,7 +8708,7 @@
   </w:style>
   <w:style w:type="table" w:customStyle="1" w:styleId="Tabladecuadrcula4-nfasis11">
     <w:name w:val="Tabla de cuadrícula 4 - Énfasis 11"/>
-    <w:basedOn w:val="Tablanormal"/>
+    <w:basedOn w:val="TableNormal"/>
     <w:uiPriority w:val="49"/>
     <w:rsid w:val="005770F5"/>
     <w:pPr>
@@ -8808,7 +8717,6 @@
     <w:tblPr>
       <w:tblStyleRowBandSize w:val="1"/>
       <w:tblStyleColBandSize w:val="1"/>
-      <w:tblInd w:w="0" w:type="dxa"/>
       <w:tblBorders>
         <w:top w:val="single" w:sz="4" w:space="0" w:color="95B3D7" w:themeColor="accent1" w:themeTint="99"/>
         <w:left w:val="single" w:sz="4" w:space="0" w:color="95B3D7" w:themeColor="accent1" w:themeTint="99"/>
@@ -8817,12 +8725,6 @@
         <w:insideH w:val="single" w:sz="4" w:space="0" w:color="95B3D7" w:themeColor="accent1" w:themeTint="99"/>
         <w:insideV w:val="single" w:sz="4" w:space="0" w:color="95B3D7" w:themeColor="accent1" w:themeTint="99"/>
       </w:tblBorders>
-      <w:tblCellMar>
-        <w:top w:w="0" w:type="dxa"/>
-        <w:left w:w="108" w:type="dxa"/>
-        <w:bottom w:w="0" w:type="dxa"/>
-        <w:right w:w="108" w:type="dxa"/>
-      </w:tblCellMar>
     </w:tblPr>
     <w:tblStylePr w:type="firstRow">
       <w:rPr>
@@ -8880,10 +8782,10 @@
       </w:tcPr>
     </w:tblStylePr>
   </w:style>
-  <w:style w:type="paragraph" w:styleId="Textodecuerpo">
+  <w:style w:type="paragraph" w:styleId="BodyText">
     <w:name w:val="Body Text"/>
     <w:basedOn w:val="Normal"/>
-    <w:link w:val="TextodecuerpoCar"/>
+    <w:link w:val="BodyTextChar"/>
     <w:uiPriority w:val="99"/>
     <w:rsid w:val="008E4B83"/>
     <w:pPr>
@@ -8899,10 +8801,10 @@
       <w:lang w:val="x-none"/>
     </w:rPr>
   </w:style>
-  <w:style w:type="character" w:customStyle="1" w:styleId="TextodecuerpoCar">
-    <w:name w:val="Texto de cuerpo Car"/>
-    <w:basedOn w:val="Fuentedeprrafopredeter"/>
-    <w:link w:val="Textodecuerpo"/>
+  <w:style w:type="character" w:customStyle="1" w:styleId="BodyTextChar">
+    <w:name w:val="Body Text Char"/>
+    <w:basedOn w:val="DefaultParagraphFont"/>
+    <w:link w:val="BodyText"/>
     <w:uiPriority w:val="99"/>
     <w:rsid w:val="008E4B83"/>
     <w:rPr>
@@ -9236,7 +9138,7 @@
 </file>
 
 <file path=customXml/itemProps1.xml><?xml version="1.0" encoding="utf-8"?>
-<ds:datastoreItem xmlns:ds="http://schemas.openxmlformats.org/officeDocument/2006/customXml" ds:itemID="{8AA3882D-2770-6942-ABDD-F6032245FDF8}">
+<ds:datastoreItem xmlns:ds="http://schemas.openxmlformats.org/officeDocument/2006/customXml" ds:itemID="{CA83087B-0585-4DED-BD57-718CF78EC268}">
   <ds:schemaRefs>
     <ds:schemaRef ds:uri="http://schemas.openxmlformats.org/officeDocument/2006/bibliography"/>
   </ds:schemaRefs>

</xml_diff>